<commit_message>
Update Tổng hợp yêu cầu và ghi chú ERP Dược phẩm.docx
Mô tả chức năng chi tiết
</commit_message>
<xml_diff>
--- a/Tổng hợp yêu cầu và ghi chú ERP Dược phẩm.docx
+++ b/Tổng hợp yêu cầu và ghi chú ERP Dược phẩm.docx
@@ -1,6 +1,6 @@
 
 <file path=word/document.xml><?xml version="1.0" encoding="utf-8"?>
-<w:document xmlns:wpc="http://schemas.microsoft.com/office/word/2010/wordprocessingCanvas" xmlns:cx="http://schemas.microsoft.com/office/drawing/2014/chartex" xmlns:cx1="http://schemas.microsoft.com/office/drawing/2015/9/8/chartex" xmlns:mc="http://schemas.openxmlformats.org/markup-compatibility/2006" xmlns:o="urn:schemas-microsoft-com:office:office" xmlns:r="http://schemas.openxmlformats.org/officeDocument/2006/relationships" xmlns:m="http://schemas.openxmlformats.org/officeDocument/2006/math" xmlns:v="urn:schemas-microsoft-com:vml" xmlns:wp14="http://schemas.microsoft.com/office/word/2010/wordprocessingDrawing" xmlns:wp="http://schemas.openxmlformats.org/drawingml/2006/wordprocessingDrawing" xmlns:w10="urn:schemas-microsoft-com:office:word" xmlns:w="http://schemas.openxmlformats.org/wordprocessingml/2006/main" xmlns:w14="http://schemas.microsoft.com/office/word/2010/wordml" xmlns:w15="http://schemas.microsoft.com/office/word/2012/wordml" xmlns:w16se="http://schemas.microsoft.com/office/word/2015/wordml/symex" xmlns:wpg="http://schemas.microsoft.com/office/word/2010/wordprocessingGroup" xmlns:wpi="http://schemas.microsoft.com/office/word/2010/wordprocessingInk" xmlns:wne="http://schemas.microsoft.com/office/word/2006/wordml" xmlns:wps="http://schemas.microsoft.com/office/word/2010/wordprocessingShape" mc:Ignorable="w14 w15 w16se wp14">
+<w:document xmlns:wpc="http://schemas.microsoft.com/office/word/2010/wordprocessingCanvas" xmlns:cx="http://schemas.microsoft.com/office/drawing/2014/chartex" xmlns:cx1="http://schemas.microsoft.com/office/drawing/2015/9/8/chartex" xmlns:cx2="http://schemas.microsoft.com/office/drawing/2015/10/21/chartex" xmlns:cx3="http://schemas.microsoft.com/office/drawing/2016/5/9/chartex" xmlns:cx4="http://schemas.microsoft.com/office/drawing/2016/5/10/chartex" xmlns:cx5="http://schemas.microsoft.com/office/drawing/2016/5/11/chartex" xmlns:cx6="http://schemas.microsoft.com/office/drawing/2016/5/12/chartex" xmlns:cx7="http://schemas.microsoft.com/office/drawing/2016/5/13/chartex" xmlns:cx8="http://schemas.microsoft.com/office/drawing/2016/5/14/chartex" xmlns:mc="http://schemas.openxmlformats.org/markup-compatibility/2006" xmlns:aink="http://schemas.microsoft.com/office/drawing/2016/ink" xmlns:am3d="http://schemas.microsoft.com/office/drawing/2017/model3d" xmlns:o="urn:schemas-microsoft-com:office:office" xmlns:oel="http://schemas.microsoft.com/office/2019/extlst" xmlns:r="http://schemas.openxmlformats.org/officeDocument/2006/relationships" xmlns:m="http://schemas.openxmlformats.org/officeDocument/2006/math" xmlns:v="urn:schemas-microsoft-com:vml" xmlns:wp14="http://schemas.microsoft.com/office/word/2010/wordprocessingDrawing" xmlns:wp="http://schemas.openxmlformats.org/drawingml/2006/wordprocessingDrawing" xmlns:w10="urn:schemas-microsoft-com:office:word" xmlns:w="http://schemas.openxmlformats.org/wordprocessingml/2006/main" xmlns:w14="http://schemas.microsoft.com/office/word/2010/wordml" xmlns:w15="http://schemas.microsoft.com/office/word/2012/wordml" xmlns:w16cex="http://schemas.microsoft.com/office/word/2018/wordml/cex" xmlns:w16cid="http://schemas.microsoft.com/office/word/2016/wordml/cid" xmlns:w16="http://schemas.microsoft.com/office/word/2018/wordml" xmlns:w16sdtdh="http://schemas.microsoft.com/office/word/2020/wordml/sdtdatahash" xmlns:w16se="http://schemas.microsoft.com/office/word/2015/wordml/symex" xmlns:wpg="http://schemas.microsoft.com/office/word/2010/wordprocessingGroup" xmlns:wpi="http://schemas.microsoft.com/office/word/2010/wordprocessingInk" xmlns:wne="http://schemas.microsoft.com/office/word/2006/wordml" xmlns:wps="http://schemas.microsoft.com/office/word/2010/wordprocessingShape" mc:Ignorable="w14 w15 w16se w16cid w16 w16cex w16sdtdh wp14">
   <w:body>
     <w:p>
       <w:pPr>
@@ -42,158 +42,174 @@
         <w:spacing w:line="360" w:lineRule="auto"/>
         <w:rPr>
           <w:rFonts w:ascii="Times New Roman" w:hAnsi="Times New Roman" w:cs="Times New Roman"/>
+          <w:sz w:val="26"/>
+          <w:szCs w:val="26"/>
+          <w:lang w:val="vi-VN"/>
+        </w:rPr>
+      </w:pPr>
+      <w:r>
+        <w:rPr>
+          <w:rFonts w:ascii="Times New Roman" w:hAnsi="Times New Roman" w:cs="Times New Roman"/>
           <w:b/>
           <w:sz w:val="26"/>
           <w:szCs w:val="26"/>
           <w:lang w:val="vi-VN"/>
         </w:rPr>
-      </w:pPr>
-      <w:r>
+        <w:t xml:space="preserve">Mô tả: </w:t>
+      </w:r>
+      <w:r>
+        <w:rPr>
+          <w:rFonts w:ascii="Times New Roman" w:hAnsi="Times New Roman" w:cs="Times New Roman"/>
+          <w:sz w:val="26"/>
+          <w:szCs w:val="26"/>
+          <w:lang w:val="vi-VN"/>
+        </w:rPr>
+        <w:t>Hệ thống ERP (Enterprise Resource Planning)</w:t>
+      </w:r>
+      <w:r>
+        <w:rPr>
+          <w:rFonts w:ascii="Times New Roman" w:hAnsi="Times New Roman" w:cs="Times New Roman"/>
+          <w:sz w:val="26"/>
+          <w:szCs w:val="26"/>
+          <w:lang w:val="vi-VN"/>
+        </w:rPr>
+        <w:t xml:space="preserve"> q</w:t>
+      </w:r>
+      <w:r>
+        <w:rPr>
+          <w:rFonts w:ascii="Times New Roman" w:hAnsi="Times New Roman" w:cs="Times New Roman"/>
+          <w:sz w:val="26"/>
+          <w:szCs w:val="26"/>
+          <w:lang w:val="vi-VN"/>
+        </w:rPr>
+        <w:t xml:space="preserve">uản lý </w:t>
+      </w:r>
+      <w:r>
+        <w:rPr>
+          <w:rFonts w:ascii="Times New Roman" w:hAnsi="Times New Roman" w:cs="Times New Roman"/>
+          <w:sz w:val="26"/>
+          <w:szCs w:val="26"/>
+          <w:lang w:val="vi-VN"/>
+        </w:rPr>
+        <w:t xml:space="preserve">toàn bộ </w:t>
+      </w:r>
+      <w:r>
+        <w:rPr>
+          <w:rFonts w:ascii="Times New Roman" w:hAnsi="Times New Roman" w:cs="Times New Roman"/>
+          <w:sz w:val="26"/>
+          <w:szCs w:val="26"/>
+          <w:lang w:val="vi-VN"/>
+        </w:rPr>
+        <w:t xml:space="preserve">quy trình </w:t>
+      </w:r>
+      <w:r>
+        <w:rPr>
+          <w:rFonts w:ascii="Times New Roman" w:hAnsi="Times New Roman" w:cs="Times New Roman"/>
+          <w:sz w:val="26"/>
+          <w:szCs w:val="26"/>
+          <w:lang w:val="vi-VN"/>
+        </w:rPr>
+        <w:t>phân phối</w:t>
+      </w:r>
+      <w:r>
+        <w:rPr>
+          <w:rFonts w:ascii="Times New Roman" w:hAnsi="Times New Roman" w:cs="Times New Roman"/>
+          <w:sz w:val="26"/>
+          <w:szCs w:val="26"/>
+          <w:lang w:val="vi-VN"/>
+        </w:rPr>
+        <w:t xml:space="preserve"> Dược phẩm từ các nhà </w:t>
+      </w:r>
+      <w:r>
+        <w:rPr>
+          <w:rFonts w:ascii="Times New Roman" w:hAnsi="Times New Roman" w:cs="Times New Roman"/>
+          <w:sz w:val="26"/>
+          <w:szCs w:val="26"/>
+          <w:lang w:val="vi-VN"/>
+        </w:rPr>
+        <w:t xml:space="preserve">cung ứng </w:t>
+      </w:r>
+      <w:r>
+        <w:rPr>
+          <w:rFonts w:ascii="Times New Roman" w:hAnsi="Times New Roman" w:cs="Times New Roman"/>
+          <w:sz w:val="26"/>
+          <w:szCs w:val="26"/>
+          <w:lang w:val="vi-VN"/>
+        </w:rPr>
+        <w:t xml:space="preserve">đến </w:t>
+      </w:r>
+      <w:r>
+        <w:rPr>
+          <w:rFonts w:ascii="Times New Roman" w:hAnsi="Times New Roman" w:cs="Times New Roman"/>
+          <w:sz w:val="26"/>
+          <w:szCs w:val="26"/>
+          <w:lang w:val="vi-VN"/>
+        </w:rPr>
+        <w:t>các cơ sở bán lẻ</w:t>
+      </w:r>
+      <w:r>
+        <w:rPr>
+          <w:rFonts w:ascii="Times New Roman" w:hAnsi="Times New Roman" w:cs="Times New Roman"/>
+          <w:sz w:val="26"/>
+          <w:szCs w:val="26"/>
+          <w:lang w:val="vi-VN"/>
+        </w:rPr>
+        <w:t xml:space="preserve"> </w:t>
+      </w:r>
+      <w:r>
+        <w:rPr>
+          <w:rFonts w:ascii="Times New Roman" w:hAnsi="Times New Roman" w:cs="Times New Roman"/>
+          <w:sz w:val="26"/>
+          <w:szCs w:val="26"/>
+          <w:lang w:val="vi-VN"/>
+        </w:rPr>
+        <w:t>(hiệu thuốc).</w:t>
+      </w:r>
+    </w:p>
+    <w:p>
+      <w:pPr>
+        <w:spacing w:line="360" w:lineRule="auto"/>
         <w:rPr>
           <w:rFonts w:ascii="Times New Roman" w:hAnsi="Times New Roman" w:cs="Times New Roman"/>
           <w:b/>
-          <w:sz w:val="26"/>
-          <w:szCs w:val="26"/>
-          <w:lang w:val="vi-VN"/>
-        </w:rPr>
-        <w:t xml:space="preserve">Mô tả: </w:t>
-      </w:r>
-      <w:r>
-        <w:rPr>
-          <w:rFonts w:ascii="Times New Roman" w:hAnsi="Times New Roman" w:cs="Times New Roman"/>
-          <w:sz w:val="26"/>
-          <w:szCs w:val="26"/>
-          <w:lang w:val="vi-VN"/>
-        </w:rPr>
-        <w:t>Hệ thống ERP (Enterprise Resource Planning)</w:t>
-      </w:r>
-      <w:r>
-        <w:rPr>
-          <w:rFonts w:ascii="Times New Roman" w:hAnsi="Times New Roman" w:cs="Times New Roman"/>
-          <w:sz w:val="26"/>
-          <w:szCs w:val="26"/>
-          <w:lang w:val="vi-VN"/>
-        </w:rPr>
-        <w:t xml:space="preserve"> q</w:t>
-      </w:r>
-      <w:r>
-        <w:rPr>
-          <w:rFonts w:ascii="Times New Roman" w:hAnsi="Times New Roman" w:cs="Times New Roman"/>
-          <w:sz w:val="26"/>
-          <w:szCs w:val="26"/>
-          <w:lang w:val="vi-VN"/>
-        </w:rPr>
-        <w:t xml:space="preserve">uản lý </w:t>
-      </w:r>
-      <w:r>
-        <w:rPr>
-          <w:rFonts w:ascii="Times New Roman" w:hAnsi="Times New Roman" w:cs="Times New Roman"/>
-          <w:sz w:val="26"/>
-          <w:szCs w:val="26"/>
-          <w:lang w:val="vi-VN"/>
-        </w:rPr>
-        <w:t xml:space="preserve">toàn bộ </w:t>
-      </w:r>
-      <w:r>
-        <w:rPr>
-          <w:rFonts w:ascii="Times New Roman" w:hAnsi="Times New Roman" w:cs="Times New Roman"/>
-          <w:sz w:val="26"/>
-          <w:szCs w:val="26"/>
-          <w:lang w:val="vi-VN"/>
-        </w:rPr>
-        <w:t xml:space="preserve">quy trình </w:t>
-      </w:r>
-      <w:r>
-        <w:rPr>
-          <w:rFonts w:ascii="Times New Roman" w:hAnsi="Times New Roman" w:cs="Times New Roman"/>
-          <w:sz w:val="26"/>
-          <w:szCs w:val="26"/>
-          <w:lang w:val="vi-VN"/>
-        </w:rPr>
-        <w:t>phân phối</w:t>
-      </w:r>
-      <w:r>
-        <w:rPr>
-          <w:rFonts w:ascii="Times New Roman" w:hAnsi="Times New Roman" w:cs="Times New Roman"/>
-          <w:sz w:val="26"/>
-          <w:szCs w:val="26"/>
-          <w:lang w:val="vi-VN"/>
-        </w:rPr>
-        <w:t xml:space="preserve"> Dược phẩm từ các nhà </w:t>
-      </w:r>
-      <w:r>
-        <w:rPr>
-          <w:rFonts w:ascii="Times New Roman" w:hAnsi="Times New Roman" w:cs="Times New Roman"/>
-          <w:sz w:val="26"/>
-          <w:szCs w:val="26"/>
-          <w:lang w:val="vi-VN"/>
-        </w:rPr>
-        <w:t xml:space="preserve">cung ứng </w:t>
-      </w:r>
-      <w:r>
-        <w:rPr>
-          <w:rFonts w:ascii="Times New Roman" w:hAnsi="Times New Roman" w:cs="Times New Roman"/>
-          <w:sz w:val="26"/>
-          <w:szCs w:val="26"/>
-          <w:lang w:val="vi-VN"/>
-        </w:rPr>
-        <w:t xml:space="preserve">đến </w:t>
-      </w:r>
-      <w:r>
-        <w:rPr>
-          <w:rFonts w:ascii="Times New Roman" w:hAnsi="Times New Roman" w:cs="Times New Roman"/>
-          <w:sz w:val="26"/>
-          <w:szCs w:val="26"/>
-          <w:lang w:val="vi-VN"/>
-        </w:rPr>
-        <w:t>các cơ sở bán lẻ</w:t>
-      </w:r>
-      <w:r>
-        <w:rPr>
-          <w:rFonts w:ascii="Times New Roman" w:hAnsi="Times New Roman" w:cs="Times New Roman"/>
-          <w:sz w:val="26"/>
-          <w:szCs w:val="26"/>
-          <w:lang w:val="vi-VN"/>
-        </w:rPr>
-        <w:t xml:space="preserve"> </w:t>
-      </w:r>
-      <w:r>
-        <w:rPr>
-          <w:rFonts w:ascii="Times New Roman" w:hAnsi="Times New Roman" w:cs="Times New Roman"/>
-          <w:sz w:val="26"/>
-          <w:szCs w:val="26"/>
-          <w:lang w:val="vi-VN"/>
-        </w:rPr>
-        <w:t>(hiệu thuốc).</w:t>
-      </w:r>
-    </w:p>
-    <w:p>
-      <w:pPr>
-        <w:spacing w:line="360" w:lineRule="auto"/>
-        <w:rPr>
-          <w:rFonts w:ascii="Times New Roman" w:hAnsi="Times New Roman" w:cs="Times New Roman"/>
-          <w:sz w:val="26"/>
-          <w:szCs w:val="26"/>
-          <w:lang w:val="vi-VN"/>
-        </w:rPr>
-      </w:pPr>
-      <w:r>
-        <w:rPr>
-          <w:rFonts w:ascii="Times New Roman" w:hAnsi="Times New Roman" w:cs="Times New Roman"/>
-          <w:sz w:val="26"/>
-          <w:szCs w:val="26"/>
-          <w:lang w:val="vi-VN"/>
-        </w:rPr>
-        <w:t xml:space="preserve">* </w:t>
-      </w:r>
-      <w:r>
-        <w:rPr>
-          <w:rFonts w:ascii="Times New Roman" w:hAnsi="Times New Roman" w:cs="Times New Roman"/>
-          <w:sz w:val="26"/>
-          <w:szCs w:val="26"/>
-          <w:lang w:val="vi-VN"/>
-        </w:rPr>
-        <w:t>Quản lý nguồn cung ứng (Supply Management):</w:t>
+          <w:bCs/>
+          <w:sz w:val="46"/>
+          <w:szCs w:val="46"/>
+        </w:rPr>
+      </w:pPr>
+      <w:r>
+        <w:rPr>
+          <w:rFonts w:ascii="Times New Roman" w:hAnsi="Times New Roman" w:cs="Times New Roman"/>
+          <w:b/>
+          <w:bCs/>
+          <w:sz w:val="46"/>
+          <w:szCs w:val="46"/>
+        </w:rPr>
+        <w:t>Phía doanh nghiệp</w:t>
+      </w:r>
+    </w:p>
+    <w:p>
+      <w:pPr>
+        <w:spacing w:line="360" w:lineRule="auto"/>
+        <w:rPr>
+          <w:rFonts w:ascii="Times New Roman" w:hAnsi="Times New Roman" w:cs="Times New Roman"/>
+          <w:b/>
+          <w:bCs/>
+          <w:sz w:val="26"/>
+          <w:szCs w:val="26"/>
+          <w:lang w:val="vi-VN"/>
+        </w:rPr>
+      </w:pPr>
+      <w:r>
+        <w:rPr>
+          <w:rFonts w:ascii="Times New Roman" w:hAnsi="Times New Roman" w:cs="Times New Roman"/>
+          <w:b/>
+          <w:bCs/>
+          <w:sz w:val="26"/>
+          <w:szCs w:val="26"/>
+          <w:lang w:val="vi-VN"/>
+        </w:rPr>
+        <w:t>* Quản lý nguồn cung ứng (Supply Management):</w:t>
       </w:r>
     </w:p>
     <w:p>
@@ -216,9 +232,56 @@
           <w:rFonts w:ascii="Times New Roman" w:hAnsi="Times New Roman" w:cs="Times New Roman"/>
           <w:sz w:val="26"/>
           <w:szCs w:val="26"/>
-          <w:lang w:val="vi-VN"/>
-        </w:rPr>
-        <w:t>Hệ thống ERP có thể theo dõi và quản lý nguồn cung ứng của dược phẩm từ các nhà sản xuất và nhà cung ứng khác nhau.</w:t>
+        </w:rPr>
+        <w:t xml:space="preserve">Quản lý danh sách nhà cung cấp: </w:t>
+      </w:r>
+    </w:p>
+    <w:p>
+      <w:pPr>
+        <w:pStyle w:val="ListParagraph"/>
+        <w:numPr>
+          <w:ilvl w:val="2"/>
+          <w:numId w:val="2"/>
+        </w:numPr>
+        <w:spacing w:line="360" w:lineRule="auto"/>
+        <w:rPr>
+          <w:rFonts w:ascii="Times New Roman" w:hAnsi="Times New Roman" w:cs="Times New Roman"/>
+          <w:sz w:val="26"/>
+          <w:szCs w:val="26"/>
+          <w:lang w:val="vi-VN"/>
+        </w:rPr>
+      </w:pPr>
+      <w:r>
+        <w:rPr>
+          <w:rFonts w:ascii="Times New Roman" w:hAnsi="Times New Roman" w:cs="Times New Roman"/>
+          <w:sz w:val="26"/>
+          <w:szCs w:val="26"/>
+        </w:rPr>
+        <w:t>CRUD nhà cung cấp từ hệ thống</w:t>
+      </w:r>
+    </w:p>
+    <w:p>
+      <w:pPr>
+        <w:pStyle w:val="ListParagraph"/>
+        <w:numPr>
+          <w:ilvl w:val="2"/>
+          <w:numId w:val="2"/>
+        </w:numPr>
+        <w:spacing w:line="360" w:lineRule="auto"/>
+        <w:rPr>
+          <w:rFonts w:ascii="Times New Roman" w:hAnsi="Times New Roman" w:cs="Times New Roman"/>
+          <w:sz w:val="26"/>
+          <w:szCs w:val="26"/>
+          <w:lang w:val="vi-VN"/>
+        </w:rPr>
+      </w:pPr>
+      <w:r>
+        <w:rPr>
+          <w:rFonts w:ascii="Times New Roman" w:hAnsi="Times New Roman" w:cs="Times New Roman"/>
+          <w:sz w:val="26"/>
+          <w:szCs w:val="26"/>
+        </w:rPr>
+        <w:t>Tạo và quản lý danh sách nhà cung cấp ưa thích</w:t>
       </w:r>
     </w:p>
     <w:p>
@@ -241,58 +304,271 @@
           <w:rFonts w:ascii="Times New Roman" w:hAnsi="Times New Roman" w:cs="Times New Roman"/>
           <w:sz w:val="26"/>
           <w:szCs w:val="26"/>
-          <w:lang w:val="vi-VN"/>
-        </w:rPr>
-        <w:t>Nó có thể tự động đặt hàng hoặc kích hoạt quy trình đặt hàng khi cần thiết dựa trên dữ liệu về mức tồn kho, nhu cầu tiêu thụ dược phẩm và các yếu tố khác.</w:t>
-      </w:r>
-    </w:p>
-    <w:p>
-      <w:pPr>
-        <w:spacing w:line="360" w:lineRule="auto"/>
-        <w:rPr>
-          <w:rFonts w:ascii="Times New Roman" w:hAnsi="Times New Roman" w:cs="Times New Roman"/>
-          <w:sz w:val="26"/>
-          <w:szCs w:val="26"/>
-          <w:lang w:val="vi-VN"/>
-        </w:rPr>
-      </w:pPr>
-    </w:p>
-    <w:p>
-      <w:pPr>
-        <w:spacing w:line="360" w:lineRule="auto"/>
-        <w:rPr>
-          <w:rFonts w:ascii="Times New Roman" w:hAnsi="Times New Roman" w:cs="Times New Roman"/>
-          <w:sz w:val="26"/>
-          <w:szCs w:val="26"/>
-          <w:lang w:val="vi-VN"/>
-        </w:rPr>
-      </w:pPr>
-      <w:r>
-        <w:rPr>
-          <w:rFonts w:ascii="Times New Roman" w:hAnsi="Times New Roman" w:cs="Times New Roman"/>
-          <w:sz w:val="26"/>
-          <w:szCs w:val="26"/>
-          <w:lang w:val="vi-VN"/>
-        </w:rPr>
-        <w:t xml:space="preserve">* </w:t>
-      </w:r>
-      <w:r>
-        <w:rPr>
-          <w:rFonts w:ascii="Times New Roman" w:hAnsi="Times New Roman" w:cs="Times New Roman"/>
-          <w:sz w:val="26"/>
-          <w:szCs w:val="26"/>
-          <w:lang w:val="vi-VN"/>
-        </w:rPr>
-        <w:t>Quản lý tồ</w:t>
-      </w:r>
-      <w:r>
-        <w:rPr>
-          <w:rFonts w:ascii="Times New Roman" w:hAnsi="Times New Roman" w:cs="Times New Roman"/>
-          <w:sz w:val="26"/>
-          <w:szCs w:val="26"/>
-          <w:lang w:val="vi-VN"/>
-        </w:rPr>
-        <w:t>n kho (Inventory Management):</w:t>
+        </w:rPr>
+        <w:t xml:space="preserve">Quản lý thông tin chi tiết nhà cung cấp: </w:t>
+      </w:r>
+      <w:r>
+        <w:rPr>
+          <w:rFonts w:ascii="Times New Roman" w:hAnsi="Times New Roman" w:cs="Times New Roman"/>
+          <w:sz w:val="26"/>
+          <w:szCs w:val="26"/>
+        </w:rPr>
+        <w:t>Lưu trữ và quản lý thông tin chi tiết về các nhà cung cấp dược phẩm, bao gồm tên, địa chỉ, thông tin liên hệ, thông tin hợp đồng và các điều khoản giao dịch.</w:t>
+      </w:r>
+    </w:p>
+    <w:p>
+      <w:pPr>
+        <w:pStyle w:val="ListParagraph"/>
+        <w:numPr>
+          <w:ilvl w:val="1"/>
+          <w:numId w:val="2"/>
+        </w:numPr>
+        <w:spacing w:line="360" w:lineRule="auto"/>
+        <w:rPr>
+          <w:rFonts w:ascii="Times New Roman" w:hAnsi="Times New Roman" w:cs="Times New Roman"/>
+          <w:sz w:val="26"/>
+          <w:szCs w:val="26"/>
+        </w:rPr>
+      </w:pPr>
+      <w:r>
+        <w:rPr>
+          <w:rFonts w:ascii="Times New Roman" w:hAnsi="Times New Roman" w:cs="Times New Roman"/>
+          <w:sz w:val="26"/>
+          <w:szCs w:val="26"/>
+        </w:rPr>
+        <w:t xml:space="preserve">Quản lý hợp đồng: </w:t>
+      </w:r>
+    </w:p>
+    <w:p>
+      <w:pPr>
+        <w:pStyle w:val="ListParagraph"/>
+        <w:numPr>
+          <w:ilvl w:val="2"/>
+          <w:numId w:val="2"/>
+        </w:numPr>
+        <w:spacing w:line="360" w:lineRule="auto"/>
+        <w:rPr>
+          <w:rFonts w:ascii="Times New Roman" w:hAnsi="Times New Roman" w:cs="Times New Roman"/>
+          <w:sz w:val="26"/>
+          <w:szCs w:val="26"/>
+        </w:rPr>
+      </w:pPr>
+      <w:r>
+        <w:rPr>
+          <w:rFonts w:ascii="Times New Roman" w:hAnsi="Times New Roman" w:cs="Times New Roman"/>
+          <w:sz w:val="26"/>
+          <w:szCs w:val="26"/>
+        </w:rPr>
+        <w:t>Theo dõi thông tin về các hợp đồng với nhà cung cấp, bao gồm các điều khoản, thời hạn và điều kiện giao dịch.</w:t>
+      </w:r>
+    </w:p>
+    <w:p>
+      <w:pPr>
+        <w:pStyle w:val="ListParagraph"/>
+        <w:numPr>
+          <w:ilvl w:val="2"/>
+          <w:numId w:val="2"/>
+        </w:numPr>
+        <w:spacing w:line="360" w:lineRule="auto"/>
+        <w:rPr>
+          <w:rFonts w:ascii="Times New Roman" w:hAnsi="Times New Roman" w:cs="Times New Roman"/>
+          <w:sz w:val="26"/>
+          <w:szCs w:val="26"/>
+          <w:lang w:val="vi-VN"/>
+        </w:rPr>
+      </w:pPr>
+      <w:r>
+        <w:rPr>
+          <w:rFonts w:ascii="Times New Roman" w:hAnsi="Times New Roman" w:cs="Times New Roman"/>
+          <w:sz w:val="26"/>
+          <w:szCs w:val="26"/>
+        </w:rPr>
+        <w:t>Cung cấp thông tin về các hợp đồng đang hiệu lực và hợp đồng sắp hết hạn.</w:t>
+      </w:r>
+    </w:p>
+    <w:p>
+      <w:pPr>
+        <w:pStyle w:val="ListParagraph"/>
+        <w:numPr>
+          <w:ilvl w:val="1"/>
+          <w:numId w:val="2"/>
+        </w:numPr>
+        <w:spacing w:line="360" w:lineRule="auto"/>
+        <w:rPr>
+          <w:rFonts w:ascii="Times New Roman" w:hAnsi="Times New Roman" w:cs="Times New Roman"/>
+          <w:sz w:val="26"/>
+          <w:szCs w:val="26"/>
+        </w:rPr>
+      </w:pPr>
+      <w:r>
+        <w:rPr>
+          <w:rFonts w:ascii="Times New Roman" w:hAnsi="Times New Roman" w:cs="Times New Roman"/>
+          <w:sz w:val="26"/>
+          <w:szCs w:val="26"/>
+        </w:rPr>
+        <w:t>Đánh giá hiệu suất nhà cung cấp: (Hướng phát triển trong tương lai)</w:t>
+      </w:r>
+    </w:p>
+    <w:p>
+      <w:pPr>
+        <w:pStyle w:val="ListParagraph"/>
+        <w:numPr>
+          <w:ilvl w:val="2"/>
+          <w:numId w:val="2"/>
+        </w:numPr>
+        <w:spacing w:line="360" w:lineRule="auto"/>
+        <w:rPr>
+          <w:rFonts w:ascii="Times New Roman" w:hAnsi="Times New Roman" w:cs="Times New Roman"/>
+          <w:sz w:val="26"/>
+          <w:szCs w:val="26"/>
+        </w:rPr>
+      </w:pPr>
+      <w:r>
+        <w:rPr>
+          <w:rFonts w:ascii="Times New Roman" w:hAnsi="Times New Roman" w:cs="Times New Roman"/>
+          <w:sz w:val="26"/>
+          <w:szCs w:val="26"/>
+        </w:rPr>
+        <w:t>Đánh giá dưới các tiêu chí như chất lượng sản phẩm, đáp ứng đơn hàng, độ chính xác của đơn hàng và thời gian giao hàng.</w:t>
+      </w:r>
+    </w:p>
+    <w:p>
+      <w:pPr>
+        <w:pStyle w:val="ListParagraph"/>
+        <w:numPr>
+          <w:ilvl w:val="2"/>
+          <w:numId w:val="2"/>
+        </w:numPr>
+        <w:spacing w:line="360" w:lineRule="auto"/>
+        <w:rPr>
+          <w:rFonts w:ascii="Times New Roman" w:hAnsi="Times New Roman" w:cs="Times New Roman"/>
+          <w:sz w:val="26"/>
+          <w:szCs w:val="26"/>
+        </w:rPr>
+      </w:pPr>
+      <w:r>
+        <w:rPr>
+          <w:rFonts w:ascii="Times New Roman" w:hAnsi="Times New Roman" w:cs="Times New Roman"/>
+          <w:sz w:val="26"/>
+          <w:szCs w:val="26"/>
+        </w:rPr>
+        <w:t>Cung cấp báo cáo và phân tích về hiệu suất của các nhà cung cấp để quản lý có thể ra quyết định là nên tiếp tục với đối tác hay không.</w:t>
+      </w:r>
+    </w:p>
+    <w:p>
+      <w:pPr>
+        <w:pStyle w:val="ListParagraph"/>
+        <w:numPr>
+          <w:ilvl w:val="1"/>
+          <w:numId w:val="2"/>
+        </w:numPr>
+        <w:spacing w:line="360" w:lineRule="auto"/>
+        <w:rPr>
+          <w:rFonts w:ascii="Times New Roman" w:hAnsi="Times New Roman" w:cs="Times New Roman"/>
+          <w:sz w:val="26"/>
+          <w:szCs w:val="26"/>
+        </w:rPr>
+      </w:pPr>
+      <w:r>
+        <w:rPr>
+          <w:rFonts w:ascii="Times New Roman" w:hAnsi="Times New Roman" w:cs="Times New Roman"/>
+          <w:sz w:val="26"/>
+          <w:szCs w:val="26"/>
+        </w:rPr>
+        <w:t>Thông báo và cảnh báo:</w:t>
+      </w:r>
+    </w:p>
+    <w:p>
+      <w:pPr>
+        <w:pStyle w:val="ListParagraph"/>
+        <w:numPr>
+          <w:ilvl w:val="2"/>
+          <w:numId w:val="2"/>
+        </w:numPr>
+        <w:spacing w:line="360" w:lineRule="auto"/>
+        <w:rPr>
+          <w:rFonts w:ascii="Times New Roman" w:hAnsi="Times New Roman" w:cs="Times New Roman"/>
+          <w:sz w:val="26"/>
+          <w:szCs w:val="26"/>
+        </w:rPr>
+      </w:pPr>
+      <w:r>
+        <w:rPr>
+          <w:rFonts w:ascii="Times New Roman" w:hAnsi="Times New Roman" w:cs="Times New Roman"/>
+          <w:sz w:val="26"/>
+          <w:szCs w:val="26"/>
+        </w:rPr>
+        <w:t>Cung cấp cảnh báo về các sự kiện quan trọng như hết hạn hợp đồng, sự cố trong quá trình vận chuyển hoặc thay đổi trong chính sách của nhà cung cấp.</w:t>
+      </w:r>
+    </w:p>
+    <w:p>
+      <w:pPr>
+        <w:pStyle w:val="ListParagraph"/>
+        <w:numPr>
+          <w:ilvl w:val="2"/>
+          <w:numId w:val="2"/>
+        </w:numPr>
+        <w:spacing w:line="360" w:lineRule="auto"/>
+        <w:rPr>
+          <w:rFonts w:ascii="Times New Roman" w:hAnsi="Times New Roman" w:cs="Times New Roman"/>
+          <w:sz w:val="26"/>
+          <w:szCs w:val="26"/>
+        </w:rPr>
+      </w:pPr>
+      <w:r>
+        <w:rPr>
+          <w:rFonts w:ascii="Times New Roman" w:hAnsi="Times New Roman" w:cs="Times New Roman"/>
+          <w:sz w:val="26"/>
+          <w:szCs w:val="26"/>
+        </w:rPr>
+        <w:lastRenderedPageBreak/>
+        <w:t>Gửi thông báo cho người dùng về các sự kiện quan trọng hoặc các hoạt động cần phải thực hiện đối với các nhà cung cấp.</w:t>
+      </w:r>
+    </w:p>
+    <w:p>
+      <w:pPr>
+        <w:spacing w:line="360" w:lineRule="auto"/>
+        <w:rPr>
+          <w:rFonts w:ascii="Times New Roman" w:hAnsi="Times New Roman" w:cs="Times New Roman"/>
+          <w:sz w:val="26"/>
+          <w:szCs w:val="26"/>
+          <w:lang w:val="vi-VN"/>
+        </w:rPr>
+      </w:pPr>
+    </w:p>
+    <w:p>
+      <w:pPr>
+        <w:spacing w:line="360" w:lineRule="auto"/>
+        <w:rPr>
+          <w:rFonts w:ascii="Times New Roman" w:hAnsi="Times New Roman" w:cs="Times New Roman"/>
+          <w:sz w:val="26"/>
+          <w:szCs w:val="26"/>
+          <w:lang w:val="vi-VN"/>
+        </w:rPr>
+      </w:pPr>
+    </w:p>
+    <w:p>
+      <w:pPr>
+        <w:spacing w:line="360" w:lineRule="auto"/>
+        <w:rPr>
+          <w:rFonts w:ascii="Times New Roman" w:hAnsi="Times New Roman" w:cs="Times New Roman"/>
+          <w:b/>
+          <w:bCs/>
+          <w:sz w:val="26"/>
+          <w:szCs w:val="26"/>
+          <w:lang w:val="vi-VN"/>
+        </w:rPr>
+      </w:pPr>
+      <w:r>
+        <w:rPr>
+          <w:rFonts w:ascii="Times New Roman" w:hAnsi="Times New Roman" w:cs="Times New Roman"/>
+          <w:b/>
+          <w:bCs/>
+          <w:sz w:val="26"/>
+          <w:szCs w:val="26"/>
+          <w:lang w:val="vi-VN"/>
+        </w:rPr>
+        <w:t>* Quản lý kho (Inventory Management):</w:t>
       </w:r>
     </w:p>
     <w:p>
@@ -315,9 +591,33 @@
           <w:rFonts w:ascii="Times New Roman" w:hAnsi="Times New Roman" w:cs="Times New Roman"/>
           <w:sz w:val="26"/>
           <w:szCs w:val="26"/>
-          <w:lang w:val="vi-VN"/>
-        </w:rPr>
-        <w:t>Hệ thống ERP giúp theo dõi và quản lý tồn kho dược phẩm ở các điểm phân phối khác nhau.</w:t>
+        </w:rPr>
+        <w:t>Chức năng quản lý hàng trong kho:</w:t>
+      </w:r>
+    </w:p>
+    <w:p>
+      <w:pPr>
+        <w:pStyle w:val="ListParagraph"/>
+        <w:numPr>
+          <w:ilvl w:val="2"/>
+          <w:numId w:val="4"/>
+        </w:numPr>
+        <w:spacing w:line="360" w:lineRule="auto"/>
+        <w:rPr>
+          <w:rFonts w:ascii="Times New Roman" w:hAnsi="Times New Roman" w:cs="Times New Roman"/>
+          <w:sz w:val="26"/>
+          <w:szCs w:val="26"/>
+          <w:lang w:val="vi-VN"/>
+        </w:rPr>
+      </w:pPr>
+      <w:r>
+        <w:rPr>
+          <w:rFonts w:ascii="Times New Roman" w:hAnsi="Times New Roman" w:cs="Times New Roman"/>
+          <w:sz w:val="26"/>
+          <w:szCs w:val="26"/>
+          <w:lang w:val="vi-VN"/>
+        </w:rPr>
+        <w:t>Lưu trữ thông tin về lượng hàng hóa hiện có trong kho, bao gồm số lượng, vị trí và thông tin chi tiết về sản phẩm.</w:t>
       </w:r>
     </w:p>
     <w:p>
@@ -340,58 +640,106 @@
           <w:rFonts w:ascii="Times New Roman" w:hAnsi="Times New Roman" w:cs="Times New Roman"/>
           <w:sz w:val="26"/>
           <w:szCs w:val="26"/>
-          <w:lang w:val="vi-VN"/>
-        </w:rPr>
-        <w:t>Nó cung cấp thông tin về lượng tồn kho, tình trạng tồn kho, thông tin về hạn sử dụng và quản lý chu trình nhập xuất tồn kho.</w:t>
-      </w:r>
-    </w:p>
-    <w:p>
-      <w:pPr>
-        <w:spacing w:line="360" w:lineRule="auto"/>
-        <w:rPr>
-          <w:rFonts w:ascii="Times New Roman" w:hAnsi="Times New Roman" w:cs="Times New Roman"/>
-          <w:sz w:val="26"/>
-          <w:szCs w:val="26"/>
-          <w:lang w:val="vi-VN"/>
-        </w:rPr>
-      </w:pPr>
-    </w:p>
-    <w:p>
-      <w:pPr>
-        <w:spacing w:line="360" w:lineRule="auto"/>
-        <w:rPr>
-          <w:rFonts w:ascii="Times New Roman" w:hAnsi="Times New Roman" w:cs="Times New Roman"/>
-          <w:sz w:val="26"/>
-          <w:szCs w:val="26"/>
-          <w:lang w:val="vi-VN"/>
-        </w:rPr>
-      </w:pPr>
-      <w:r>
-        <w:rPr>
-          <w:rFonts w:ascii="Times New Roman" w:hAnsi="Times New Roman" w:cs="Times New Roman"/>
-          <w:sz w:val="26"/>
-          <w:szCs w:val="26"/>
-          <w:lang w:val="vi-VN"/>
-        </w:rPr>
-        <w:t xml:space="preserve">* </w:t>
-      </w:r>
-      <w:r>
-        <w:rPr>
-          <w:rFonts w:ascii="Times New Roman" w:hAnsi="Times New Roman" w:cs="Times New Roman"/>
-          <w:sz w:val="26"/>
-          <w:szCs w:val="26"/>
-          <w:lang w:val="vi-VN"/>
-        </w:rPr>
-        <w:t xml:space="preserve">Quản </w:t>
-      </w:r>
-      <w:r>
-        <w:rPr>
-          <w:rFonts w:ascii="Times New Roman" w:hAnsi="Times New Roman" w:cs="Times New Roman"/>
-          <w:sz w:val="26"/>
-          <w:szCs w:val="26"/>
-          <w:lang w:val="vi-VN"/>
-        </w:rPr>
-        <w:t>lý đơn hàng (Order Management):</w:t>
+        </w:rPr>
+        <w:t>Quản lý xuất nhập hàng hóa:</w:t>
+      </w:r>
+    </w:p>
+    <w:p>
+      <w:pPr>
+        <w:pStyle w:val="ListParagraph"/>
+        <w:numPr>
+          <w:ilvl w:val="2"/>
+          <w:numId w:val="4"/>
+        </w:numPr>
+        <w:spacing w:line="360" w:lineRule="auto"/>
+        <w:rPr>
+          <w:rFonts w:ascii="Times New Roman" w:hAnsi="Times New Roman" w:cs="Times New Roman"/>
+          <w:sz w:val="26"/>
+          <w:szCs w:val="26"/>
+          <w:lang w:val="vi-VN"/>
+        </w:rPr>
+      </w:pPr>
+      <w:r>
+        <w:rPr>
+          <w:rFonts w:ascii="Times New Roman" w:hAnsi="Times New Roman" w:cs="Times New Roman"/>
+          <w:sz w:val="26"/>
+          <w:szCs w:val="26"/>
+          <w:lang w:val="vi-VN"/>
+        </w:rPr>
+        <w:t>Ghi nhận các giao dịch nhập và xuất hàng hóa khỏi kho, bao gồm việc nhận hàng từ nhà cung cấp, giao hàng cho khách hàng, và chuyển hàng giữa các kho.</w:t>
+      </w:r>
+    </w:p>
+    <w:p>
+      <w:pPr>
+        <w:pStyle w:val="ListParagraph"/>
+        <w:numPr>
+          <w:ilvl w:val="1"/>
+          <w:numId w:val="4"/>
+        </w:numPr>
+        <w:spacing w:line="360" w:lineRule="auto"/>
+        <w:rPr>
+          <w:rFonts w:ascii="Times New Roman" w:hAnsi="Times New Roman" w:cs="Times New Roman"/>
+          <w:sz w:val="26"/>
+          <w:szCs w:val="26"/>
+          <w:lang w:val="vi-VN"/>
+        </w:rPr>
+      </w:pPr>
+      <w:r>
+        <w:rPr>
+          <w:rFonts w:ascii="Times New Roman" w:hAnsi="Times New Roman" w:cs="Times New Roman"/>
+          <w:sz w:val="26"/>
+          <w:szCs w:val="26"/>
+        </w:rPr>
+        <w:t>Quản lý hàng tồn kho và hạn sử dụng:</w:t>
+      </w:r>
+    </w:p>
+    <w:p>
+      <w:pPr>
+        <w:pStyle w:val="ListParagraph"/>
+        <w:numPr>
+          <w:ilvl w:val="2"/>
+          <w:numId w:val="4"/>
+        </w:numPr>
+        <w:spacing w:line="360" w:lineRule="auto"/>
+        <w:rPr>
+          <w:rFonts w:ascii="Times New Roman" w:hAnsi="Times New Roman" w:cs="Times New Roman"/>
+          <w:sz w:val="26"/>
+          <w:szCs w:val="26"/>
+          <w:lang w:val="vi-VN"/>
+        </w:rPr>
+      </w:pPr>
+      <w:r>
+        <w:rPr>
+          <w:rFonts w:ascii="Times New Roman" w:hAnsi="Times New Roman" w:cs="Times New Roman"/>
+          <w:sz w:val="26"/>
+          <w:szCs w:val="26"/>
+          <w:lang w:val="vi-VN"/>
+        </w:rPr>
+        <w:t>Theo dõi thông tin về chất lượng hàng hóa và hạn sử dụng để đảm bảo rằng hàng hóa được lưu trữ và sử dụng đúng cách.</w:t>
+      </w:r>
+    </w:p>
+    <w:p>
+      <w:pPr>
+        <w:spacing w:line="360" w:lineRule="auto"/>
+        <w:rPr>
+          <w:rFonts w:ascii="Times New Roman" w:hAnsi="Times New Roman" w:cs="Times New Roman"/>
+          <w:b/>
+          <w:bCs/>
+          <w:sz w:val="26"/>
+          <w:szCs w:val="26"/>
+          <w:lang w:val="vi-VN"/>
+        </w:rPr>
+      </w:pPr>
+      <w:r>
+        <w:rPr>
+          <w:rFonts w:ascii="Times New Roman" w:hAnsi="Times New Roman" w:cs="Times New Roman"/>
+          <w:b/>
+          <w:bCs/>
+          <w:sz w:val="26"/>
+          <w:szCs w:val="26"/>
+          <w:lang w:val="vi-VN"/>
+        </w:rPr>
+        <w:t>* Quản lý đơn hàng (Order Management):</w:t>
       </w:r>
     </w:p>
     <w:p>
@@ -414,9 +762,194 @@
           <w:rFonts w:ascii="Times New Roman" w:hAnsi="Times New Roman" w:cs="Times New Roman"/>
           <w:sz w:val="26"/>
           <w:szCs w:val="26"/>
-          <w:lang w:val="vi-VN"/>
-        </w:rPr>
-        <w:t>ERP có thể quản lý quy trình đặt hàng từ khách hàng và nhà cung ứng, từ việc nhận đơn đặt hàng, xử lý đơn hàng, đến giao hàng và thanh toán.</w:t>
+        </w:rPr>
+        <w:t>Quản lý nhập hàng:</w:t>
+      </w:r>
+    </w:p>
+    <w:p>
+      <w:pPr>
+        <w:pStyle w:val="ListParagraph"/>
+        <w:numPr>
+          <w:ilvl w:val="2"/>
+          <w:numId w:val="6"/>
+        </w:numPr>
+        <w:spacing w:line="360" w:lineRule="auto"/>
+        <w:rPr>
+          <w:rFonts w:ascii="Times New Roman" w:hAnsi="Times New Roman" w:cs="Times New Roman"/>
+          <w:sz w:val="26"/>
+          <w:szCs w:val="26"/>
+          <w:lang w:val="vi-VN"/>
+        </w:rPr>
+      </w:pPr>
+      <w:r>
+        <w:rPr>
+          <w:rFonts w:ascii="Times New Roman" w:hAnsi="Times New Roman" w:cs="Times New Roman"/>
+          <w:sz w:val="26"/>
+          <w:szCs w:val="26"/>
+        </w:rPr>
+        <w:t>Quản lý đơn hàng quốc tế:</w:t>
+      </w:r>
+    </w:p>
+    <w:p>
+      <w:pPr>
+        <w:pStyle w:val="ListParagraph"/>
+        <w:numPr>
+          <w:ilvl w:val="3"/>
+          <w:numId w:val="6"/>
+        </w:numPr>
+        <w:spacing w:line="360" w:lineRule="auto"/>
+        <w:rPr>
+          <w:rFonts w:ascii="Times New Roman" w:hAnsi="Times New Roman" w:cs="Times New Roman"/>
+          <w:sz w:val="26"/>
+          <w:szCs w:val="26"/>
+          <w:lang w:val="vi-VN"/>
+        </w:rPr>
+      </w:pPr>
+      <w:r>
+        <w:rPr>
+          <w:rFonts w:ascii="Times New Roman" w:hAnsi="Times New Roman" w:cs="Times New Roman"/>
+          <w:sz w:val="26"/>
+          <w:szCs w:val="26"/>
+        </w:rPr>
+        <w:t>Quản lý thông tin đơn hàng (CRUD)</w:t>
+      </w:r>
+    </w:p>
+    <w:p>
+      <w:pPr>
+        <w:pStyle w:val="ListParagraph"/>
+        <w:numPr>
+          <w:ilvl w:val="3"/>
+          <w:numId w:val="6"/>
+        </w:numPr>
+        <w:spacing w:line="360" w:lineRule="auto"/>
+        <w:rPr>
+          <w:rFonts w:ascii="Times New Roman" w:hAnsi="Times New Roman" w:cs="Times New Roman"/>
+          <w:sz w:val="26"/>
+          <w:szCs w:val="26"/>
+          <w:lang w:val="vi-VN"/>
+        </w:rPr>
+      </w:pPr>
+      <w:r>
+        <w:rPr>
+          <w:rFonts w:ascii="Times New Roman" w:hAnsi="Times New Roman" w:cs="Times New Roman"/>
+          <w:sz w:val="26"/>
+          <w:szCs w:val="26"/>
+        </w:rPr>
+        <w:t>Quản lý thông tin về vận chuyển và hải quan liên quan tới các đơn hàng nhập khẩu</w:t>
+      </w:r>
+    </w:p>
+    <w:p>
+      <w:pPr>
+        <w:pStyle w:val="ListParagraph"/>
+        <w:numPr>
+          <w:ilvl w:val="3"/>
+          <w:numId w:val="6"/>
+        </w:numPr>
+        <w:spacing w:line="360" w:lineRule="auto"/>
+        <w:rPr>
+          <w:rFonts w:ascii="Times New Roman" w:hAnsi="Times New Roman" w:cs="Times New Roman"/>
+          <w:sz w:val="26"/>
+          <w:szCs w:val="26"/>
+          <w:lang w:val="vi-VN"/>
+        </w:rPr>
+      </w:pPr>
+      <w:r>
+        <w:rPr>
+          <w:rFonts w:ascii="Times New Roman" w:hAnsi="Times New Roman" w:cs="Times New Roman"/>
+          <w:sz w:val="26"/>
+          <w:szCs w:val="26"/>
+        </w:rPr>
+        <w:t>Theo dõi quá trình vận chuyển và thời gian dự kiến</w:t>
+      </w:r>
+    </w:p>
+    <w:p>
+      <w:pPr>
+        <w:pStyle w:val="ListParagraph"/>
+        <w:numPr>
+          <w:ilvl w:val="2"/>
+          <w:numId w:val="6"/>
+        </w:numPr>
+        <w:spacing w:line="360" w:lineRule="auto"/>
+        <w:rPr>
+          <w:rFonts w:ascii="Times New Roman" w:hAnsi="Times New Roman" w:cs="Times New Roman"/>
+          <w:sz w:val="26"/>
+          <w:szCs w:val="26"/>
+          <w:lang w:val="vi-VN"/>
+        </w:rPr>
+      </w:pPr>
+      <w:r>
+        <w:rPr>
+          <w:rFonts w:ascii="Times New Roman" w:hAnsi="Times New Roman" w:cs="Times New Roman"/>
+          <w:sz w:val="26"/>
+          <w:szCs w:val="26"/>
+        </w:rPr>
+        <w:t>Quản lý đơn hàng nội địa:</w:t>
+      </w:r>
+    </w:p>
+    <w:p>
+      <w:pPr>
+        <w:pStyle w:val="ListParagraph"/>
+        <w:numPr>
+          <w:ilvl w:val="3"/>
+          <w:numId w:val="6"/>
+        </w:numPr>
+        <w:spacing w:line="360" w:lineRule="auto"/>
+        <w:rPr>
+          <w:rFonts w:ascii="Times New Roman" w:hAnsi="Times New Roman" w:cs="Times New Roman"/>
+          <w:sz w:val="26"/>
+          <w:szCs w:val="26"/>
+          <w:lang w:val="vi-VN"/>
+        </w:rPr>
+      </w:pPr>
+      <w:r>
+        <w:rPr>
+          <w:rFonts w:ascii="Times New Roman" w:hAnsi="Times New Roman" w:cs="Times New Roman"/>
+          <w:sz w:val="26"/>
+          <w:szCs w:val="26"/>
+        </w:rPr>
+        <w:t xml:space="preserve">Quản lý thông tin đơn </w:t>
+      </w:r>
+      <w:proofErr w:type="gramStart"/>
+      <w:r>
+        <w:rPr>
+          <w:rFonts w:ascii="Times New Roman" w:hAnsi="Times New Roman" w:cs="Times New Roman"/>
+          <w:sz w:val="26"/>
+          <w:szCs w:val="26"/>
+        </w:rPr>
+        <w:t>hàng(</w:t>
+      </w:r>
+      <w:proofErr w:type="gramEnd"/>
+      <w:r>
+        <w:rPr>
+          <w:rFonts w:ascii="Times New Roman" w:hAnsi="Times New Roman" w:cs="Times New Roman"/>
+          <w:sz w:val="26"/>
+          <w:szCs w:val="26"/>
+        </w:rPr>
+        <w:t>CRUD)</w:t>
+      </w:r>
+    </w:p>
+    <w:p>
+      <w:pPr>
+        <w:pStyle w:val="ListParagraph"/>
+        <w:numPr>
+          <w:ilvl w:val="3"/>
+          <w:numId w:val="6"/>
+        </w:numPr>
+        <w:spacing w:line="360" w:lineRule="auto"/>
+        <w:rPr>
+          <w:rFonts w:ascii="Times New Roman" w:hAnsi="Times New Roman" w:cs="Times New Roman"/>
+          <w:sz w:val="26"/>
+          <w:szCs w:val="26"/>
+          <w:lang w:val="vi-VN"/>
+        </w:rPr>
+      </w:pPr>
+      <w:r>
+        <w:rPr>
+          <w:rFonts w:ascii="Times New Roman" w:hAnsi="Times New Roman" w:cs="Times New Roman"/>
+          <w:sz w:val="26"/>
+          <w:szCs w:val="26"/>
+        </w:rPr>
+        <w:t>Theo dõi quá trình vận chuyển và thời gian dự kiến</w:t>
       </w:r>
     </w:p>
     <w:p>
@@ -439,49 +972,81 @@
           <w:rFonts w:ascii="Times New Roman" w:hAnsi="Times New Roman" w:cs="Times New Roman"/>
           <w:sz w:val="26"/>
           <w:szCs w:val="26"/>
-          <w:lang w:val="vi-VN"/>
-        </w:rPr>
-        <w:t>Nó có thể cung cấp thông tin về tình trạng đơn hàng, lịch trình giao hàng và hóa đơn.</w:t>
-      </w:r>
-    </w:p>
-    <w:p>
-      <w:pPr>
-        <w:spacing w:line="360" w:lineRule="auto"/>
-        <w:rPr>
-          <w:rFonts w:ascii="Times New Roman" w:hAnsi="Times New Roman" w:cs="Times New Roman"/>
-          <w:sz w:val="26"/>
-          <w:szCs w:val="26"/>
-          <w:lang w:val="vi-VN"/>
-        </w:rPr>
-      </w:pPr>
-    </w:p>
-    <w:p>
-      <w:pPr>
-        <w:spacing w:line="360" w:lineRule="auto"/>
-        <w:rPr>
-          <w:rFonts w:ascii="Times New Roman" w:hAnsi="Times New Roman" w:cs="Times New Roman"/>
-          <w:sz w:val="26"/>
-          <w:szCs w:val="26"/>
-          <w:lang w:val="vi-VN"/>
-        </w:rPr>
-      </w:pPr>
-      <w:r>
-        <w:rPr>
-          <w:rFonts w:ascii="Times New Roman" w:hAnsi="Times New Roman" w:cs="Times New Roman"/>
-          <w:sz w:val="26"/>
-          <w:szCs w:val="26"/>
-          <w:lang w:val="vi-VN"/>
-        </w:rPr>
-        <w:t>* Q</w:t>
-      </w:r>
-      <w:r>
-        <w:rPr>
-          <w:rFonts w:ascii="Times New Roman" w:hAnsi="Times New Roman" w:cs="Times New Roman"/>
-          <w:sz w:val="26"/>
-          <w:szCs w:val="26"/>
-          <w:lang w:val="vi-VN"/>
-        </w:rPr>
-        <w:t>uản lý vận chuyển và giao nhận (Logistics Management):</w:t>
+        </w:rPr>
+        <w:t xml:space="preserve">Quản lý phân phối đơn hàng: </w:t>
+      </w:r>
+    </w:p>
+    <w:p>
+      <w:pPr>
+        <w:pStyle w:val="ListParagraph"/>
+        <w:numPr>
+          <w:ilvl w:val="2"/>
+          <w:numId w:val="6"/>
+        </w:numPr>
+        <w:spacing w:line="360" w:lineRule="auto"/>
+        <w:rPr>
+          <w:rFonts w:ascii="Times New Roman" w:hAnsi="Times New Roman" w:cs="Times New Roman"/>
+          <w:sz w:val="26"/>
+          <w:szCs w:val="26"/>
+          <w:lang w:val="vi-VN"/>
+        </w:rPr>
+      </w:pPr>
+      <w:r>
+        <w:rPr>
+          <w:rFonts w:ascii="Times New Roman" w:hAnsi="Times New Roman" w:cs="Times New Roman"/>
+          <w:sz w:val="26"/>
+          <w:szCs w:val="26"/>
+        </w:rPr>
+        <w:lastRenderedPageBreak/>
+        <w:t>CRUD đơn hàng</w:t>
+      </w:r>
+    </w:p>
+    <w:p>
+      <w:pPr>
+        <w:pStyle w:val="ListParagraph"/>
+        <w:numPr>
+          <w:ilvl w:val="2"/>
+          <w:numId w:val="6"/>
+        </w:numPr>
+        <w:spacing w:line="360" w:lineRule="auto"/>
+        <w:rPr>
+          <w:rFonts w:ascii="Times New Roman" w:hAnsi="Times New Roman" w:cs="Times New Roman"/>
+          <w:sz w:val="26"/>
+          <w:szCs w:val="26"/>
+          <w:lang w:val="vi-VN"/>
+        </w:rPr>
+      </w:pPr>
+      <w:r>
+        <w:rPr>
+          <w:rFonts w:ascii="Times New Roman" w:hAnsi="Times New Roman" w:cs="Times New Roman"/>
+          <w:sz w:val="26"/>
+          <w:szCs w:val="26"/>
+        </w:rPr>
+        <w:t>Theo dõi và cập nhật trạng thái vận chuyển của đơn hàng</w:t>
+      </w:r>
+    </w:p>
+    <w:p>
+      <w:pPr>
+        <w:spacing w:line="360" w:lineRule="auto"/>
+        <w:rPr>
+          <w:rFonts w:ascii="Times New Roman" w:hAnsi="Times New Roman" w:cs="Times New Roman"/>
+          <w:b/>
+          <w:bCs/>
+          <w:sz w:val="26"/>
+          <w:szCs w:val="26"/>
+          <w:lang w:val="vi-VN"/>
+        </w:rPr>
+      </w:pPr>
+      <w:r>
+        <w:rPr>
+          <w:rFonts w:ascii="Times New Roman" w:hAnsi="Times New Roman" w:cs="Times New Roman"/>
+          <w:b/>
+          <w:bCs/>
+          <w:sz w:val="26"/>
+          <w:szCs w:val="26"/>
+          <w:lang w:val="vi-VN"/>
+        </w:rPr>
+        <w:t>* Quản lý vận chuyển và giao nhận (Logistics Management):</w:t>
       </w:r>
     </w:p>
     <w:p>
@@ -515,9 +1080,8 @@
           <w:rFonts w:ascii="Times New Roman" w:hAnsi="Times New Roman" w:cs="Times New Roman"/>
           <w:sz w:val="26"/>
           <w:szCs w:val="26"/>
-          <w:lang w:val="vi-VN"/>
-        </w:rPr>
-        <w:t>Hệ thống ERP có thể tích hợp với các dịch vụ vận chuyển và giao nhận để quản lý lộ trình vận chuyển, giám sát vận chuyển và theo dõi giao hàng.</w:t>
+        </w:rPr>
+        <w:t>Quản lý đơn hàng vận chuyển</w:t>
       </w:r>
     </w:p>
     <w:p>
@@ -540,58 +1104,91 @@
           <w:rFonts w:ascii="Times New Roman" w:hAnsi="Times New Roman" w:cs="Times New Roman"/>
           <w:sz w:val="26"/>
           <w:szCs w:val="26"/>
-          <w:lang w:val="vi-VN"/>
-        </w:rPr>
-        <w:t>Nó cung cấp thông tin về việc vận chuyển, thời gian giao hàng và tính toán chi phí vận chuyển.</w:t>
-      </w:r>
-    </w:p>
-    <w:p>
-      <w:pPr>
-        <w:spacing w:line="360" w:lineRule="auto"/>
-        <w:rPr>
-          <w:rFonts w:ascii="Times New Roman" w:hAnsi="Times New Roman" w:cs="Times New Roman"/>
-          <w:sz w:val="26"/>
-          <w:szCs w:val="26"/>
-          <w:lang w:val="vi-VN"/>
-        </w:rPr>
-      </w:pPr>
-    </w:p>
-    <w:p>
-      <w:pPr>
-        <w:spacing w:line="360" w:lineRule="auto"/>
-        <w:rPr>
-          <w:rFonts w:ascii="Times New Roman" w:hAnsi="Times New Roman" w:cs="Times New Roman"/>
-          <w:sz w:val="26"/>
-          <w:szCs w:val="26"/>
-          <w:lang w:val="vi-VN"/>
-        </w:rPr>
-      </w:pPr>
-      <w:r>
-        <w:rPr>
-          <w:rFonts w:ascii="Times New Roman" w:hAnsi="Times New Roman" w:cs="Times New Roman"/>
-          <w:sz w:val="26"/>
-          <w:szCs w:val="26"/>
-          <w:lang w:val="vi-VN"/>
-        </w:rPr>
-        <w:t xml:space="preserve">* </w:t>
-      </w:r>
-      <w:r>
-        <w:rPr>
-          <w:rFonts w:ascii="Times New Roman" w:hAnsi="Times New Roman" w:cs="Times New Roman"/>
-          <w:sz w:val="26"/>
-          <w:szCs w:val="26"/>
-          <w:lang w:val="vi-VN"/>
-        </w:rPr>
-        <w:t>Quản lý tài chính (Financial Management)</w:t>
-      </w:r>
-      <w:r>
-        <w:rPr>
-          <w:rFonts w:ascii="Times New Roman" w:hAnsi="Times New Roman" w:cs="Times New Roman"/>
-          <w:sz w:val="26"/>
-          <w:szCs w:val="26"/>
-          <w:lang w:val="vi-VN"/>
-        </w:rPr>
-        <w:t>:</w:t>
+        </w:rPr>
+        <w:t>Quản lý danh sách nhà vận chuyển</w:t>
+      </w:r>
+    </w:p>
+    <w:p>
+      <w:pPr>
+        <w:pStyle w:val="ListParagraph"/>
+        <w:numPr>
+          <w:ilvl w:val="1"/>
+          <w:numId w:val="8"/>
+        </w:numPr>
+        <w:spacing w:line="360" w:lineRule="auto"/>
+        <w:rPr>
+          <w:rFonts w:ascii="Times New Roman" w:hAnsi="Times New Roman" w:cs="Times New Roman"/>
+          <w:sz w:val="26"/>
+          <w:szCs w:val="26"/>
+          <w:lang w:val="vi-VN"/>
+        </w:rPr>
+      </w:pPr>
+      <w:r>
+        <w:rPr>
+          <w:rFonts w:ascii="Times New Roman" w:hAnsi="Times New Roman" w:cs="Times New Roman"/>
+          <w:sz w:val="26"/>
+          <w:szCs w:val="26"/>
+        </w:rPr>
+        <w:t>Quản lý tài liệu vận chuyển</w:t>
+      </w:r>
+    </w:p>
+    <w:p>
+      <w:pPr>
+        <w:pStyle w:val="ListParagraph"/>
+        <w:numPr>
+          <w:ilvl w:val="1"/>
+          <w:numId w:val="8"/>
+        </w:numPr>
+        <w:spacing w:line="360" w:lineRule="auto"/>
+        <w:rPr>
+          <w:rFonts w:ascii="Times New Roman" w:hAnsi="Times New Roman" w:cs="Times New Roman"/>
+          <w:sz w:val="26"/>
+          <w:szCs w:val="26"/>
+          <w:lang w:val="vi-VN"/>
+        </w:rPr>
+      </w:pPr>
+      <w:r>
+        <w:rPr>
+          <w:rFonts w:ascii="Times New Roman" w:hAnsi="Times New Roman" w:cs="Times New Roman"/>
+          <w:sz w:val="26"/>
+          <w:szCs w:val="26"/>
+        </w:rPr>
+        <w:t>Xử lý khiếu nại và trả hàng</w:t>
+      </w:r>
+    </w:p>
+    <w:p>
+      <w:pPr>
+        <w:spacing w:line="360" w:lineRule="auto"/>
+        <w:rPr>
+          <w:rFonts w:ascii="Times New Roman" w:hAnsi="Times New Roman" w:cs="Times New Roman"/>
+          <w:sz w:val="26"/>
+          <w:szCs w:val="26"/>
+          <w:lang w:val="vi-VN"/>
+        </w:rPr>
+      </w:pPr>
+    </w:p>
+    <w:p>
+      <w:pPr>
+        <w:spacing w:line="360" w:lineRule="auto"/>
+        <w:rPr>
+          <w:rFonts w:ascii="Times New Roman" w:hAnsi="Times New Roman" w:cs="Times New Roman"/>
+          <w:b/>
+          <w:bCs/>
+          <w:sz w:val="26"/>
+          <w:szCs w:val="26"/>
+          <w:lang w:val="vi-VN"/>
+        </w:rPr>
+      </w:pPr>
+      <w:r>
+        <w:rPr>
+          <w:rFonts w:ascii="Times New Roman" w:hAnsi="Times New Roman" w:cs="Times New Roman"/>
+          <w:b/>
+          <w:bCs/>
+          <w:sz w:val="26"/>
+          <w:szCs w:val="26"/>
+          <w:lang w:val="vi-VN"/>
+        </w:rPr>
+        <w:t>* Quản lý tài chính (Financial Management):</w:t>
       </w:r>
     </w:p>
     <w:p>
@@ -614,9 +1211,16 @@
           <w:rFonts w:ascii="Times New Roman" w:hAnsi="Times New Roman" w:cs="Times New Roman"/>
           <w:sz w:val="26"/>
           <w:szCs w:val="26"/>
-          <w:lang w:val="vi-VN"/>
-        </w:rPr>
-        <w:t>ERP hỗ trợ quản lý tài chính liên quan đến các giao dịch mua bán, thanh toán, hóa đơn và doanh thu từ việc phân phối dược phẩm.</w:t>
+        </w:rPr>
+        <w:t xml:space="preserve">Quản lý giao dịch mua bán: </w:t>
+      </w:r>
+      <w:r>
+        <w:rPr>
+          <w:rFonts w:ascii="Times New Roman" w:hAnsi="Times New Roman" w:cs="Times New Roman"/>
+          <w:sz w:val="26"/>
+          <w:szCs w:val="26"/>
+        </w:rPr>
+        <w:t>Ghi nhận và quản lý thông tin về các giao dịch mua bán dược phẩm, bao gồm các đơn đặt hàng từ khách hàng và các đơn nhập hàng từ nhà cung cấp.</w:t>
       </w:r>
     </w:p>
     <w:p>
@@ -639,9 +1243,56 @@
           <w:rFonts w:ascii="Times New Roman" w:hAnsi="Times New Roman" w:cs="Times New Roman"/>
           <w:sz w:val="26"/>
           <w:szCs w:val="26"/>
-          <w:lang w:val="vi-VN"/>
-        </w:rPr>
-        <w:t>Nó cung cấp báo cáo tài chính liên quan đến hoạt động phân phối và thu nhập từ việc bán hàng.</w:t>
+        </w:rPr>
+        <w:t xml:space="preserve">Quản lý thanh toán: </w:t>
+      </w:r>
+    </w:p>
+    <w:p>
+      <w:pPr>
+        <w:pStyle w:val="ListParagraph"/>
+        <w:numPr>
+          <w:ilvl w:val="1"/>
+          <w:numId w:val="10"/>
+        </w:numPr>
+        <w:spacing w:line="360" w:lineRule="auto"/>
+        <w:rPr>
+          <w:rFonts w:ascii="Times New Roman" w:hAnsi="Times New Roman" w:cs="Times New Roman"/>
+          <w:sz w:val="26"/>
+          <w:szCs w:val="26"/>
+          <w:lang w:val="vi-VN"/>
+        </w:rPr>
+      </w:pPr>
+      <w:r>
+        <w:rPr>
+          <w:rFonts w:ascii="Times New Roman" w:hAnsi="Times New Roman" w:cs="Times New Roman"/>
+          <w:sz w:val="26"/>
+          <w:szCs w:val="26"/>
+        </w:rPr>
+        <w:t>Quản lý hóa đơn</w:t>
+      </w:r>
+    </w:p>
+    <w:p>
+      <w:pPr>
+        <w:pStyle w:val="ListParagraph"/>
+        <w:numPr>
+          <w:ilvl w:val="1"/>
+          <w:numId w:val="10"/>
+        </w:numPr>
+        <w:spacing w:line="360" w:lineRule="auto"/>
+        <w:rPr>
+          <w:rFonts w:ascii="Times New Roman" w:hAnsi="Times New Roman" w:cs="Times New Roman"/>
+          <w:sz w:val="26"/>
+          <w:szCs w:val="26"/>
+          <w:lang w:val="vi-VN"/>
+        </w:rPr>
+      </w:pPr>
+      <w:r>
+        <w:rPr>
+          <w:rFonts w:ascii="Times New Roman" w:hAnsi="Times New Roman" w:cs="Times New Roman"/>
+          <w:sz w:val="26"/>
+          <w:szCs w:val="26"/>
+        </w:rPr>
+        <w:t>Quản lý doanh thu</w:t>
       </w:r>
     </w:p>
     <w:p>
@@ -661,19 +1312,271 @@
         <w:spacing w:line="360" w:lineRule="auto"/>
         <w:rPr>
           <w:rFonts w:ascii="Times New Roman" w:hAnsi="Times New Roman" w:cs="Times New Roman"/>
-          <w:sz w:val="26"/>
-          <w:szCs w:val="26"/>
-          <w:lang w:val="vi-VN"/>
-        </w:rPr>
-      </w:pPr>
-      <w:r>
-        <w:rPr>
-          <w:rFonts w:ascii="Times New Roman" w:hAnsi="Times New Roman" w:cs="Times New Roman"/>
           <w:b/>
           <w:sz w:val="26"/>
           <w:szCs w:val="26"/>
           <w:lang w:val="vi-VN"/>
         </w:rPr>
+      </w:pPr>
+      <w:r>
+        <w:rPr>
+          <w:rFonts w:ascii="Times New Roman" w:hAnsi="Times New Roman" w:cs="Times New Roman"/>
+          <w:b/>
+          <w:sz w:val="26"/>
+          <w:szCs w:val="26"/>
+          <w:lang w:val="vi-VN"/>
+        </w:rPr>
+        <w:t>* Quản lý giấy phép/ chứng nhận phân phối và an toàn Dược phẩm.</w:t>
+      </w:r>
+    </w:p>
+    <w:p>
+      <w:pPr>
+        <w:spacing w:line="360" w:lineRule="auto"/>
+        <w:rPr>
+          <w:rFonts w:ascii="Times New Roman" w:hAnsi="Times New Roman" w:cs="Times New Roman"/>
+          <w:sz w:val="26"/>
+          <w:szCs w:val="26"/>
+          <w:lang w:val="vi-VN"/>
+        </w:rPr>
+      </w:pPr>
+    </w:p>
+    <w:p>
+      <w:pPr>
+        <w:spacing w:line="360" w:lineRule="auto"/>
+        <w:rPr>
+          <w:rFonts w:ascii="Times New Roman" w:hAnsi="Times New Roman" w:cs="Times New Roman"/>
+          <w:b/>
+          <w:bCs/>
+          <w:sz w:val="26"/>
+          <w:szCs w:val="26"/>
+          <w:lang w:val="vi-VN"/>
+        </w:rPr>
+      </w:pPr>
+      <w:r>
+        <w:rPr>
+          <w:rFonts w:ascii="Times New Roman" w:hAnsi="Times New Roman" w:cs="Times New Roman"/>
+          <w:b/>
+          <w:bCs/>
+          <w:sz w:val="26"/>
+          <w:szCs w:val="26"/>
+          <w:lang w:val="vi-VN"/>
+        </w:rPr>
+        <w:t>* Quản lý cơ sở bán lẻ (hệ thống hiệu thuốc).</w:t>
+      </w:r>
+    </w:p>
+    <w:p>
+      <w:pPr>
+        <w:spacing w:line="360" w:lineRule="auto"/>
+        <w:rPr>
+          <w:rFonts w:ascii="Times New Roman" w:hAnsi="Times New Roman" w:cs="Times New Roman"/>
+          <w:sz w:val="26"/>
+          <w:szCs w:val="26"/>
+          <w:lang w:val="vi-VN"/>
+        </w:rPr>
+      </w:pPr>
+    </w:p>
+    <w:p>
+      <w:pPr>
+        <w:spacing w:line="360" w:lineRule="auto"/>
+        <w:rPr>
+          <w:rFonts w:ascii="Times New Roman" w:hAnsi="Times New Roman" w:cs="Times New Roman"/>
+          <w:sz w:val="26"/>
+          <w:szCs w:val="26"/>
+        </w:rPr>
+      </w:pPr>
+      <w:r>
+        <w:rPr>
+          <w:rFonts w:ascii="Times New Roman" w:hAnsi="Times New Roman" w:cs="Times New Roman"/>
+          <w:b/>
+          <w:bCs/>
+          <w:sz w:val="46"/>
+          <w:szCs w:val="46"/>
+        </w:rPr>
+        <w:t xml:space="preserve">Phía khách </w:t>
+      </w:r>
+      <w:proofErr w:type="gramStart"/>
+      <w:r>
+        <w:rPr>
+          <w:rFonts w:ascii="Times New Roman" w:hAnsi="Times New Roman" w:cs="Times New Roman"/>
+          <w:b/>
+          <w:bCs/>
+          <w:sz w:val="46"/>
+          <w:szCs w:val="46"/>
+        </w:rPr>
+        <w:t>hàng(</w:t>
+      </w:r>
+      <w:proofErr w:type="gramEnd"/>
+      <w:r>
+        <w:rPr>
+          <w:rFonts w:ascii="Times New Roman" w:hAnsi="Times New Roman" w:cs="Times New Roman"/>
+          <w:b/>
+          <w:bCs/>
+          <w:sz w:val="46"/>
+          <w:szCs w:val="46"/>
+        </w:rPr>
+        <w:t>các đại lý bán lẻ)</w:t>
+      </w:r>
+      <w:r>
+        <w:rPr>
+          <w:rFonts w:ascii="Times New Roman" w:hAnsi="Times New Roman" w:cs="Times New Roman"/>
+          <w:b/>
+          <w:bCs/>
+          <w:sz w:val="46"/>
+          <w:szCs w:val="46"/>
+        </w:rPr>
+        <w:br/>
+      </w:r>
+    </w:p>
+    <w:p>
+      <w:pPr>
+        <w:pStyle w:val="ListParagraph"/>
+        <w:numPr>
+          <w:ilvl w:val="0"/>
+          <w:numId w:val="11"/>
+        </w:numPr>
+        <w:spacing w:line="360" w:lineRule="auto"/>
+        <w:rPr>
+          <w:rFonts w:ascii="Times New Roman" w:hAnsi="Times New Roman" w:cs="Times New Roman"/>
+          <w:sz w:val="26"/>
+          <w:szCs w:val="26"/>
+        </w:rPr>
+      </w:pPr>
+      <w:r>
+        <w:rPr>
+          <w:rFonts w:ascii="Times New Roman" w:hAnsi="Times New Roman" w:cs="Times New Roman"/>
+          <w:sz w:val="26"/>
+          <w:szCs w:val="26"/>
+        </w:rPr>
+        <w:lastRenderedPageBreak/>
+        <w:t>Xem danh sách đơn hàng, xem chi tiết đơn hàng</w:t>
+      </w:r>
+    </w:p>
+    <w:p>
+      <w:pPr>
+        <w:pStyle w:val="ListParagraph"/>
+        <w:numPr>
+          <w:ilvl w:val="0"/>
+          <w:numId w:val="11"/>
+        </w:numPr>
+        <w:spacing w:line="360" w:lineRule="auto"/>
+        <w:rPr>
+          <w:rFonts w:ascii="Times New Roman" w:hAnsi="Times New Roman" w:cs="Times New Roman"/>
+          <w:sz w:val="26"/>
+          <w:szCs w:val="26"/>
+        </w:rPr>
+      </w:pPr>
+      <w:r>
+        <w:rPr>
+          <w:rFonts w:ascii="Times New Roman" w:hAnsi="Times New Roman" w:cs="Times New Roman"/>
+          <w:sz w:val="26"/>
+          <w:szCs w:val="26"/>
+        </w:rPr>
+        <w:t>Tìm kiếm, sort đơn hàng</w:t>
+      </w:r>
+    </w:p>
+    <w:p>
+      <w:pPr>
+        <w:pStyle w:val="ListParagraph"/>
+        <w:numPr>
+          <w:ilvl w:val="0"/>
+          <w:numId w:val="11"/>
+        </w:numPr>
+        <w:spacing w:line="360" w:lineRule="auto"/>
+        <w:rPr>
+          <w:rFonts w:ascii="Times New Roman" w:hAnsi="Times New Roman" w:cs="Times New Roman"/>
+          <w:sz w:val="26"/>
+          <w:szCs w:val="26"/>
+        </w:rPr>
+      </w:pPr>
+      <w:r>
+        <w:rPr>
+          <w:rFonts w:ascii="Times New Roman" w:hAnsi="Times New Roman" w:cs="Times New Roman"/>
+          <w:sz w:val="26"/>
+          <w:szCs w:val="26"/>
+        </w:rPr>
+        <w:t xml:space="preserve">Đặt đơn </w:t>
+      </w:r>
+      <w:proofErr w:type="gramStart"/>
+      <w:r>
+        <w:rPr>
+          <w:rFonts w:ascii="Times New Roman" w:hAnsi="Times New Roman" w:cs="Times New Roman"/>
+          <w:sz w:val="26"/>
+          <w:szCs w:val="26"/>
+        </w:rPr>
+        <w:t>hàng(</w:t>
+      </w:r>
+      <w:proofErr w:type="gramEnd"/>
+      <w:r>
+        <w:rPr>
+          <w:rFonts w:ascii="Times New Roman" w:hAnsi="Times New Roman" w:cs="Times New Roman"/>
+          <w:sz w:val="26"/>
+          <w:szCs w:val="26"/>
+        </w:rPr>
+        <w:t>hủy đơn hàng)</w:t>
+      </w:r>
+    </w:p>
+    <w:p>
+      <w:pPr>
+        <w:pStyle w:val="ListParagraph"/>
+        <w:numPr>
+          <w:ilvl w:val="0"/>
+          <w:numId w:val="11"/>
+        </w:numPr>
+        <w:spacing w:line="360" w:lineRule="auto"/>
+        <w:rPr>
+          <w:rFonts w:ascii="Times New Roman" w:hAnsi="Times New Roman" w:cs="Times New Roman"/>
+          <w:sz w:val="26"/>
+          <w:szCs w:val="26"/>
+        </w:rPr>
+      </w:pPr>
+      <w:r>
+        <w:rPr>
+          <w:rFonts w:ascii="Times New Roman" w:hAnsi="Times New Roman" w:cs="Times New Roman"/>
+          <w:sz w:val="26"/>
+          <w:szCs w:val="26"/>
+        </w:rPr>
+        <w:t>Thanh toán</w:t>
+      </w:r>
+    </w:p>
+    <w:p>
+      <w:pPr>
+        <w:spacing w:line="360" w:lineRule="auto"/>
+        <w:rPr>
+          <w:rFonts w:ascii="Times New Roman" w:hAnsi="Times New Roman" w:cs="Times New Roman"/>
+          <w:b/>
+          <w:sz w:val="26"/>
+          <w:szCs w:val="26"/>
+          <w:lang w:val="vi-VN"/>
+        </w:rPr>
+      </w:pPr>
+      <w:r>
+        <w:rPr>
+          <w:rFonts w:ascii="Times New Roman" w:hAnsi="Times New Roman" w:cs="Times New Roman"/>
+          <w:b/>
+          <w:sz w:val="26"/>
+          <w:szCs w:val="26"/>
+          <w:lang w:val="vi-VN"/>
+        </w:rPr>
+        <w:t>Yêu cầu về hệ thống</w:t>
+      </w:r>
+    </w:p>
+    <w:p>
+      <w:pPr>
+        <w:spacing w:line="360" w:lineRule="auto"/>
+        <w:rPr>
+          <w:rFonts w:ascii="Times New Roman" w:hAnsi="Times New Roman" w:cs="Times New Roman"/>
+          <w:sz w:val="26"/>
+          <w:szCs w:val="26"/>
+          <w:lang w:val="vi-VN"/>
+        </w:rPr>
+      </w:pPr>
+      <w:r>
+        <w:rPr>
+          <w:rFonts w:ascii="Times New Roman" w:hAnsi="Times New Roman" w:cs="Times New Roman"/>
+          <w:sz w:val="26"/>
+          <w:szCs w:val="26"/>
+          <w:lang w:val="vi-VN"/>
+        </w:rPr>
         <w:t xml:space="preserve">* </w:t>
       </w:r>
       <w:r>
@@ -683,38 +1586,157 @@
           <w:szCs w:val="26"/>
           <w:lang w:val="vi-VN"/>
         </w:rPr>
-        <w:t>Quản lý giấy phép/ chứng nhận phân phối và an toàn Dược phẩm.</w:t>
-      </w:r>
-    </w:p>
-    <w:p>
-      <w:pPr>
-        <w:spacing w:line="360" w:lineRule="auto"/>
-        <w:rPr>
-          <w:rFonts w:ascii="Times New Roman" w:hAnsi="Times New Roman" w:cs="Times New Roman"/>
-          <w:sz w:val="26"/>
-          <w:szCs w:val="26"/>
-          <w:lang w:val="vi-VN"/>
-        </w:rPr>
-      </w:pPr>
-    </w:p>
-    <w:p>
-      <w:pPr>
-        <w:spacing w:line="360" w:lineRule="auto"/>
-        <w:rPr>
-          <w:rFonts w:ascii="Times New Roman" w:hAnsi="Times New Roman" w:cs="Times New Roman"/>
-          <w:sz w:val="26"/>
-          <w:szCs w:val="26"/>
-          <w:lang w:val="vi-VN"/>
-        </w:rPr>
-      </w:pPr>
-      <w:r>
-        <w:rPr>
-          <w:rFonts w:ascii="Times New Roman" w:hAnsi="Times New Roman" w:cs="Times New Roman"/>
-          <w:sz w:val="26"/>
-          <w:szCs w:val="26"/>
-          <w:lang w:val="vi-VN"/>
-        </w:rPr>
-        <w:t>* Quản lý cơ sở bán lẻ (hệ thống hiệu thuốc).</w:t>
+        <w:t>Frontend: React, Angular</w:t>
+      </w:r>
+    </w:p>
+    <w:p>
+      <w:pPr>
+        <w:spacing w:line="360" w:lineRule="auto"/>
+        <w:rPr>
+          <w:rFonts w:ascii="Times New Roman" w:hAnsi="Times New Roman" w:cs="Times New Roman"/>
+          <w:sz w:val="26"/>
+          <w:szCs w:val="26"/>
+          <w:lang w:val="vi-VN"/>
+        </w:rPr>
+      </w:pPr>
+      <w:r>
+        <w:rPr>
+          <w:rFonts w:ascii="Times New Roman" w:hAnsi="Times New Roman" w:cs="Times New Roman"/>
+          <w:sz w:val="26"/>
+          <w:szCs w:val="26"/>
+          <w:lang w:val="vi-VN"/>
+        </w:rPr>
+        <w:t xml:space="preserve">* </w:t>
+      </w:r>
+      <w:r>
+        <w:rPr>
+          <w:rFonts w:ascii="Times New Roman" w:hAnsi="Times New Roman" w:cs="Times New Roman"/>
+          <w:sz w:val="26"/>
+          <w:szCs w:val="26"/>
+          <w:lang w:val="vi-VN"/>
+        </w:rPr>
+        <w:t xml:space="preserve">Mỗi </w:t>
+      </w:r>
+      <w:r>
+        <w:rPr>
+          <w:rFonts w:ascii="Times New Roman" w:hAnsi="Times New Roman" w:cs="Times New Roman"/>
+          <w:sz w:val="26"/>
+          <w:szCs w:val="26"/>
+          <w:lang w:val="vi-VN"/>
+        </w:rPr>
+        <w:t>chức</w:t>
+      </w:r>
+      <w:r>
+        <w:rPr>
+          <w:rFonts w:ascii="Times New Roman" w:hAnsi="Times New Roman" w:cs="Times New Roman"/>
+          <w:sz w:val="26"/>
+          <w:szCs w:val="26"/>
+          <w:lang w:val="vi-VN"/>
+        </w:rPr>
+        <w:t xml:space="preserve"> năng là 1 ứng dụng Java Spring Boot Application (service).</w:t>
+      </w:r>
+    </w:p>
+    <w:p>
+      <w:pPr>
+        <w:spacing w:line="360" w:lineRule="auto"/>
+        <w:rPr>
+          <w:rFonts w:ascii="Times New Roman" w:hAnsi="Times New Roman" w:cs="Times New Roman"/>
+          <w:sz w:val="26"/>
+          <w:szCs w:val="26"/>
+          <w:lang w:val="vi-VN"/>
+        </w:rPr>
+      </w:pPr>
+      <w:r>
+        <w:rPr>
+          <w:rFonts w:ascii="Times New Roman" w:hAnsi="Times New Roman" w:cs="Times New Roman"/>
+          <w:sz w:val="26"/>
+          <w:szCs w:val="26"/>
+          <w:lang w:val="vi-VN"/>
+        </w:rPr>
+        <w:t xml:space="preserve">* </w:t>
+      </w:r>
+      <w:r>
+        <w:rPr>
+          <w:rFonts w:ascii="Times New Roman" w:hAnsi="Times New Roman" w:cs="Times New Roman"/>
+          <w:sz w:val="26"/>
+          <w:szCs w:val="26"/>
+          <w:lang w:val="vi-VN"/>
+        </w:rPr>
+        <w:t xml:space="preserve">Nguyên lý thiết kế: </w:t>
+      </w:r>
+      <w:r>
+        <w:rPr>
+          <w:rFonts w:ascii="Times New Roman" w:hAnsi="Times New Roman" w:cs="Times New Roman"/>
+          <w:sz w:val="26"/>
+          <w:szCs w:val="26"/>
+          <w:lang w:val="vi-VN"/>
+        </w:rPr>
+        <w:t>Microservices</w:t>
+      </w:r>
+      <w:r>
+        <w:rPr>
+          <w:rFonts w:ascii="Times New Roman" w:hAnsi="Times New Roman" w:cs="Times New Roman"/>
+          <w:sz w:val="26"/>
+          <w:szCs w:val="26"/>
+          <w:lang w:val="vi-VN"/>
+        </w:rPr>
+        <w:t xml:space="preserve"> (</w:t>
+      </w:r>
+      <w:r>
+        <w:rPr>
+          <w:rFonts w:ascii="Times New Roman" w:hAnsi="Times New Roman" w:cs="Times New Roman"/>
+          <w:sz w:val="26"/>
+          <w:szCs w:val="26"/>
+          <w:lang w:val="vi-VN"/>
+        </w:rPr>
+        <w:t xml:space="preserve">là một kiến trúc phần mềm trong đó một ứng dụng lớn được chia thành các thành phần nhỏ hơn, độc lập và có khả năng mở rộng. Mỗi thành phần nhỏ gọn này được gọi là một microservice. Mỗi microservice thường chịu trách nhiệm cho một tính năng cụ thể của ứng dụng và có thể được phát triển, triển khai và mở rộng độc </w:t>
+      </w:r>
+      <w:r>
+        <w:rPr>
+          <w:rFonts w:ascii="Times New Roman" w:hAnsi="Times New Roman" w:cs="Times New Roman"/>
+          <w:sz w:val="26"/>
+          <w:szCs w:val="26"/>
+          <w:lang w:val="vi-VN"/>
+        </w:rPr>
+        <w:t>lập)</w:t>
+      </w:r>
+      <w:r>
+        <w:rPr>
+          <w:rFonts w:ascii="Times New Roman" w:hAnsi="Times New Roman" w:cs="Times New Roman"/>
+          <w:sz w:val="26"/>
+          <w:szCs w:val="26"/>
+          <w:lang w:val="vi-VN"/>
+        </w:rPr>
+        <w:t xml:space="preserve">. </w:t>
+      </w:r>
+    </w:p>
+    <w:p>
+      <w:pPr>
+        <w:spacing w:line="360" w:lineRule="auto"/>
+        <w:rPr>
+          <w:rFonts w:ascii="Times New Roman" w:hAnsi="Times New Roman" w:cs="Times New Roman"/>
+          <w:sz w:val="26"/>
+          <w:szCs w:val="26"/>
+          <w:lang w:val="vi-VN"/>
+        </w:rPr>
+      </w:pPr>
+      <w:r>
+        <w:rPr>
+          <w:rFonts w:ascii="Times New Roman" w:hAnsi="Times New Roman" w:cs="Times New Roman"/>
+          <w:sz w:val="26"/>
+          <w:szCs w:val="26"/>
+          <w:lang w:val="vi-VN"/>
+        </w:rPr>
+        <w:t xml:space="preserve">* </w:t>
+      </w:r>
+      <w:r>
+        <w:rPr>
+          <w:rFonts w:ascii="Times New Roman" w:hAnsi="Times New Roman" w:cs="Times New Roman"/>
+          <w:sz w:val="26"/>
+          <w:szCs w:val="26"/>
+          <w:lang w:val="vi-VN"/>
+        </w:rPr>
+        <w:t>Mô hình phát triển phần mềm Scrum (2 – 3 tháng, mỗi spint/ tuần).</w:t>
       </w:r>
     </w:p>
     <w:p>
@@ -745,277 +1767,12 @@
           <w:b/>
           <w:sz w:val="26"/>
           <w:szCs w:val="26"/>
-          <w:lang w:val="vi-VN"/>
-        </w:rPr>
-        <w:t>Yêu cầu về hệ thống</w:t>
-      </w:r>
-    </w:p>
-    <w:p>
-      <w:pPr>
-        <w:spacing w:line="360" w:lineRule="auto"/>
-        <w:rPr>
-          <w:rFonts w:ascii="Times New Roman" w:hAnsi="Times New Roman" w:cs="Times New Roman"/>
-          <w:sz w:val="26"/>
-          <w:szCs w:val="26"/>
-          <w:lang w:val="vi-VN"/>
-        </w:rPr>
-      </w:pPr>
-      <w:r>
-        <w:rPr>
-          <w:rFonts w:ascii="Times New Roman" w:hAnsi="Times New Roman" w:cs="Times New Roman"/>
-          <w:sz w:val="26"/>
-          <w:szCs w:val="26"/>
-          <w:lang w:val="vi-VN"/>
-        </w:rPr>
-        <w:t xml:space="preserve">* </w:t>
-      </w:r>
-      <w:r>
-        <w:rPr>
-          <w:rFonts w:ascii="Times New Roman" w:hAnsi="Times New Roman" w:cs="Times New Roman"/>
-          <w:sz w:val="26"/>
-          <w:szCs w:val="26"/>
-          <w:lang w:val="vi-VN"/>
-        </w:rPr>
-        <w:t>Frontend: React, Angular</w:t>
-      </w:r>
-    </w:p>
-    <w:p>
-      <w:pPr>
-        <w:spacing w:line="360" w:lineRule="auto"/>
-        <w:rPr>
-          <w:rFonts w:ascii="Times New Roman" w:hAnsi="Times New Roman" w:cs="Times New Roman"/>
-          <w:sz w:val="26"/>
-          <w:szCs w:val="26"/>
-          <w:lang w:val="vi-VN"/>
-        </w:rPr>
-      </w:pPr>
-      <w:r>
-        <w:rPr>
-          <w:rFonts w:ascii="Times New Roman" w:hAnsi="Times New Roman" w:cs="Times New Roman"/>
-          <w:sz w:val="26"/>
-          <w:szCs w:val="26"/>
-          <w:lang w:val="vi-VN"/>
-        </w:rPr>
-        <w:t xml:space="preserve">* </w:t>
-      </w:r>
-      <w:r>
-        <w:rPr>
-          <w:rFonts w:ascii="Times New Roman" w:hAnsi="Times New Roman" w:cs="Times New Roman"/>
-          <w:sz w:val="26"/>
-          <w:szCs w:val="26"/>
-          <w:lang w:val="vi-VN"/>
-        </w:rPr>
-        <w:t xml:space="preserve">Mỗi </w:t>
-      </w:r>
-      <w:r>
-        <w:rPr>
-          <w:rFonts w:ascii="Times New Roman" w:hAnsi="Times New Roman" w:cs="Times New Roman"/>
-          <w:sz w:val="26"/>
-          <w:szCs w:val="26"/>
-          <w:lang w:val="vi-VN"/>
-        </w:rPr>
-        <w:t>chức</w:t>
-      </w:r>
-      <w:r>
-        <w:rPr>
-          <w:rFonts w:ascii="Times New Roman" w:hAnsi="Times New Roman" w:cs="Times New Roman"/>
-          <w:sz w:val="26"/>
-          <w:szCs w:val="26"/>
-          <w:lang w:val="vi-VN"/>
-        </w:rPr>
-        <w:t xml:space="preserve"> năng là 1 ứng dụng Java Spring Boot Application</w:t>
-      </w:r>
-      <w:r>
-        <w:rPr>
-          <w:rFonts w:ascii="Times New Roman" w:hAnsi="Times New Roman" w:cs="Times New Roman"/>
-          <w:sz w:val="26"/>
-          <w:szCs w:val="26"/>
-          <w:lang w:val="vi-VN"/>
-        </w:rPr>
-        <w:t xml:space="preserve"> (service)</w:t>
-      </w:r>
-      <w:r>
-        <w:rPr>
-          <w:rFonts w:ascii="Times New Roman" w:hAnsi="Times New Roman" w:cs="Times New Roman"/>
-          <w:sz w:val="26"/>
-          <w:szCs w:val="26"/>
-          <w:lang w:val="vi-VN"/>
-        </w:rPr>
-        <w:t>.</w:t>
-      </w:r>
-    </w:p>
-    <w:p>
-      <w:pPr>
-        <w:spacing w:line="360" w:lineRule="auto"/>
-        <w:rPr>
-          <w:rFonts w:ascii="Times New Roman" w:hAnsi="Times New Roman" w:cs="Times New Roman"/>
-          <w:sz w:val="26"/>
-          <w:szCs w:val="26"/>
-          <w:lang w:val="vi-VN"/>
-        </w:rPr>
-      </w:pPr>
-      <w:r>
-        <w:rPr>
-          <w:rFonts w:ascii="Times New Roman" w:hAnsi="Times New Roman" w:cs="Times New Roman"/>
-          <w:sz w:val="26"/>
-          <w:szCs w:val="26"/>
-          <w:lang w:val="vi-VN"/>
-        </w:rPr>
-        <w:t xml:space="preserve">* </w:t>
-      </w:r>
-      <w:r>
-        <w:rPr>
-          <w:rFonts w:ascii="Times New Roman" w:hAnsi="Times New Roman" w:cs="Times New Roman"/>
-          <w:sz w:val="26"/>
-          <w:szCs w:val="26"/>
-          <w:lang w:val="vi-VN"/>
-        </w:rPr>
-        <w:t xml:space="preserve">Nguyên lý thiết kế: </w:t>
-      </w:r>
-      <w:r>
-        <w:rPr>
-          <w:rFonts w:ascii="Times New Roman" w:hAnsi="Times New Roman" w:cs="Times New Roman"/>
-          <w:sz w:val="26"/>
-          <w:szCs w:val="26"/>
-          <w:lang w:val="vi-VN"/>
-        </w:rPr>
-        <w:t>Microservices</w:t>
-      </w:r>
-      <w:r>
-        <w:rPr>
-          <w:rFonts w:ascii="Times New Roman" w:hAnsi="Times New Roman" w:cs="Times New Roman"/>
-          <w:sz w:val="26"/>
-          <w:szCs w:val="26"/>
-          <w:lang w:val="vi-VN"/>
-        </w:rPr>
-        <w:t xml:space="preserve"> (</w:t>
-      </w:r>
-      <w:r>
-        <w:rPr>
-          <w:rFonts w:ascii="Times New Roman" w:hAnsi="Times New Roman" w:cs="Times New Roman"/>
-          <w:sz w:val="26"/>
-          <w:szCs w:val="26"/>
-          <w:lang w:val="vi-VN"/>
-        </w:rPr>
-        <w:t xml:space="preserve">là một kiến trúc phần mềm trong đó một ứng dụng lớn được chia thành các thành phần nhỏ hơn, độc lập và có khả năng mở rộng. Mỗi thành phần nhỏ gọn này được gọi là một microservice. Mỗi microservice thường chịu trách nhiệm cho một tính năng cụ thể của ứng dụng và có thể được phát triển, triển khai và mở rộng độc </w:t>
-      </w:r>
-      <w:r>
-        <w:rPr>
-          <w:rFonts w:ascii="Times New Roman" w:hAnsi="Times New Roman" w:cs="Times New Roman"/>
-          <w:sz w:val="26"/>
-          <w:szCs w:val="26"/>
-          <w:lang w:val="vi-VN"/>
-        </w:rPr>
-        <w:t>lập)</w:t>
-      </w:r>
-      <w:r>
-        <w:rPr>
-          <w:rFonts w:ascii="Times New Roman" w:hAnsi="Times New Roman" w:cs="Times New Roman"/>
-          <w:sz w:val="26"/>
-          <w:szCs w:val="26"/>
-          <w:lang w:val="vi-VN"/>
-        </w:rPr>
-        <w:t xml:space="preserve">. </w:t>
-      </w:r>
-    </w:p>
-    <w:p>
-      <w:pPr>
-        <w:spacing w:line="360" w:lineRule="auto"/>
-        <w:rPr>
-          <w:rFonts w:ascii="Times New Roman" w:hAnsi="Times New Roman" w:cs="Times New Roman"/>
-          <w:sz w:val="26"/>
-          <w:szCs w:val="26"/>
-          <w:lang w:val="vi-VN"/>
-        </w:rPr>
-      </w:pPr>
-      <w:r>
-        <w:rPr>
-          <w:rFonts w:ascii="Times New Roman" w:hAnsi="Times New Roman" w:cs="Times New Roman"/>
-          <w:sz w:val="26"/>
-          <w:szCs w:val="26"/>
-          <w:lang w:val="vi-VN"/>
-        </w:rPr>
-        <w:lastRenderedPageBreak/>
-        <w:t xml:space="preserve">* </w:t>
-      </w:r>
-      <w:r>
-        <w:rPr>
-          <w:rFonts w:ascii="Times New Roman" w:hAnsi="Times New Roman" w:cs="Times New Roman"/>
-          <w:sz w:val="26"/>
-          <w:szCs w:val="26"/>
-          <w:lang w:val="vi-VN"/>
-        </w:rPr>
-        <w:t xml:space="preserve">Mô hình </w:t>
-      </w:r>
-      <w:r>
-        <w:rPr>
-          <w:rFonts w:ascii="Times New Roman" w:hAnsi="Times New Roman" w:cs="Times New Roman"/>
-          <w:sz w:val="26"/>
-          <w:szCs w:val="26"/>
-          <w:lang w:val="vi-VN"/>
-        </w:rPr>
-        <w:t xml:space="preserve">phát triển phần mềm </w:t>
-      </w:r>
-      <w:r>
-        <w:rPr>
-          <w:rFonts w:ascii="Times New Roman" w:hAnsi="Times New Roman" w:cs="Times New Roman"/>
-          <w:sz w:val="26"/>
-          <w:szCs w:val="26"/>
-          <w:lang w:val="vi-VN"/>
-        </w:rPr>
-        <w:t>Scrum</w:t>
-      </w:r>
-      <w:r>
-        <w:rPr>
-          <w:rFonts w:ascii="Times New Roman" w:hAnsi="Times New Roman" w:cs="Times New Roman"/>
-          <w:sz w:val="26"/>
-          <w:szCs w:val="26"/>
-          <w:lang w:val="vi-VN"/>
-        </w:rPr>
-        <w:t xml:space="preserve"> (2 – 3 </w:t>
-      </w:r>
-      <w:r>
-        <w:rPr>
-          <w:rFonts w:ascii="Times New Roman" w:hAnsi="Times New Roman" w:cs="Times New Roman"/>
-          <w:sz w:val="26"/>
-          <w:szCs w:val="26"/>
-          <w:lang w:val="vi-VN"/>
-        </w:rPr>
-        <w:t>tháng</w:t>
-      </w:r>
-      <w:r>
-        <w:rPr>
-          <w:rFonts w:ascii="Times New Roman" w:hAnsi="Times New Roman" w:cs="Times New Roman"/>
-          <w:sz w:val="26"/>
-          <w:szCs w:val="26"/>
-          <w:lang w:val="vi-VN"/>
-        </w:rPr>
-        <w:t>, mỗi spint/ tuần)</w:t>
-      </w:r>
-      <w:r>
-        <w:rPr>
-          <w:rFonts w:ascii="Times New Roman" w:hAnsi="Times New Roman" w:cs="Times New Roman"/>
-          <w:sz w:val="26"/>
-          <w:szCs w:val="26"/>
-          <w:lang w:val="vi-VN"/>
-        </w:rPr>
-        <w:t>.</w:t>
-      </w:r>
-    </w:p>
-    <w:p>
-      <w:pPr>
-        <w:spacing w:line="360" w:lineRule="auto"/>
-        <w:rPr>
-          <w:rFonts w:ascii="Times New Roman" w:hAnsi="Times New Roman" w:cs="Times New Roman"/>
-          <w:sz w:val="26"/>
-          <w:szCs w:val="26"/>
-          <w:lang w:val="vi-VN"/>
-        </w:rPr>
-      </w:pPr>
-    </w:p>
-    <w:p>
-      <w:pPr>
-        <w:spacing w:line="360" w:lineRule="auto"/>
+          <w:u w:val="single"/>
+          <w:lang w:val="vi-VN"/>
+        </w:rPr>
+        <w:t>Yêu cầu</w:t>
+      </w:r>
+      <w:r>
         <w:rPr>
           <w:rFonts w:ascii="Times New Roman" w:hAnsi="Times New Roman" w:cs="Times New Roman"/>
           <w:b/>
@@ -1023,18 +1780,20 @@
           <w:szCs w:val="26"/>
           <w:lang w:val="vi-VN"/>
         </w:rPr>
-      </w:pPr>
-      <w:r>
+        <w:t>:</w:t>
+      </w:r>
+    </w:p>
+    <w:p>
+      <w:pPr>
+        <w:spacing w:line="360" w:lineRule="auto"/>
         <w:rPr>
           <w:rFonts w:ascii="Times New Roman" w:hAnsi="Times New Roman" w:cs="Times New Roman"/>
           <w:b/>
           <w:sz w:val="26"/>
           <w:szCs w:val="26"/>
-          <w:u w:val="single"/>
-          <w:lang w:val="vi-VN"/>
-        </w:rPr>
-        <w:t>Yêu cầu</w:t>
-      </w:r>
+          <w:lang w:val="vi-VN"/>
+        </w:rPr>
+      </w:pPr>
       <w:r>
         <w:rPr>
           <w:rFonts w:ascii="Times New Roman" w:hAnsi="Times New Roman" w:cs="Times New Roman"/>
@@ -1043,49 +1802,7 @@
           <w:szCs w:val="26"/>
           <w:lang w:val="vi-VN"/>
         </w:rPr>
-        <w:t>:</w:t>
-      </w:r>
-    </w:p>
-    <w:p>
-      <w:pPr>
-        <w:spacing w:line="360" w:lineRule="auto"/>
-        <w:rPr>
-          <w:rFonts w:ascii="Times New Roman" w:hAnsi="Times New Roman" w:cs="Times New Roman"/>
-          <w:b/>
-          <w:sz w:val="26"/>
-          <w:szCs w:val="26"/>
-          <w:lang w:val="vi-VN"/>
-        </w:rPr>
-      </w:pPr>
-      <w:r>
-        <w:rPr>
-          <w:rFonts w:ascii="Times New Roman" w:hAnsi="Times New Roman" w:cs="Times New Roman"/>
-          <w:b/>
-          <w:sz w:val="26"/>
-          <w:szCs w:val="26"/>
-          <w:lang w:val="vi-VN"/>
-        </w:rPr>
-        <w:t>Hai tuần đâu</w:t>
-      </w:r>
-      <w:r>
-        <w:rPr>
-          <w:rFonts w:ascii="Times New Roman" w:hAnsi="Times New Roman" w:cs="Times New Roman"/>
-          <w:b/>
-          <w:sz w:val="26"/>
-          <w:szCs w:val="26"/>
-          <w:lang w:val="vi-VN"/>
-        </w:rPr>
-        <w:t xml:space="preserve"> (10/5/2024 – 23/5/2024)</w:t>
-      </w:r>
-      <w:r>
-        <w:rPr>
-          <w:rFonts w:ascii="Times New Roman" w:hAnsi="Times New Roman" w:cs="Times New Roman"/>
-          <w:b/>
-          <w:sz w:val="26"/>
-          <w:szCs w:val="26"/>
-          <w:lang w:val="vi-VN"/>
-        </w:rPr>
-        <w:t xml:space="preserve">: </w:t>
+        <w:t xml:space="preserve">Hai tuần đâu (10/5/2024 – 23/5/2024): </w:t>
       </w:r>
       <w:r>
         <w:rPr>
@@ -1105,9 +1822,8 @@
         </w:rPr>
         <w:t>nước.</w:t>
       </w:r>
-      <w:bookmarkStart w:id="0" w:name="_GoBack"/>
-      <w:bookmarkEnd w:id="0"/>
-    </w:p>
+    </w:p>
+    <w:p/>
     <w:sectPr>
       <w:pgSz w:w="12240" w:h="15840"/>
       <w:pgMar w:top="1440" w:right="1440" w:bottom="1440" w:left="1440" w:header="720" w:footer="720" w:gutter="0"/>
@@ -1119,7 +1835,7 @@
 </file>
 
 <file path=word/numbering.xml><?xml version="1.0" encoding="utf-8"?>
-<w:numbering xmlns:wpc="http://schemas.microsoft.com/office/word/2010/wordprocessingCanvas" xmlns:cx="http://schemas.microsoft.com/office/drawing/2014/chartex" xmlns:cx1="http://schemas.microsoft.com/office/drawing/2015/9/8/chartex" xmlns:mc="http://schemas.openxmlformats.org/markup-compatibility/2006" xmlns:o="urn:schemas-microsoft-com:office:office" xmlns:r="http://schemas.openxmlformats.org/officeDocument/2006/relationships" xmlns:m="http://schemas.openxmlformats.org/officeDocument/2006/math" xmlns:v="urn:schemas-microsoft-com:vml" xmlns:wp14="http://schemas.microsoft.com/office/word/2010/wordprocessingDrawing" xmlns:wp="http://schemas.openxmlformats.org/drawingml/2006/wordprocessingDrawing" xmlns:w10="urn:schemas-microsoft-com:office:word" xmlns:w="http://schemas.openxmlformats.org/wordprocessingml/2006/main" xmlns:w14="http://schemas.microsoft.com/office/word/2010/wordml" xmlns:w15="http://schemas.microsoft.com/office/word/2012/wordml" xmlns:w16se="http://schemas.microsoft.com/office/word/2015/wordml/symex" xmlns:wpg="http://schemas.microsoft.com/office/word/2010/wordprocessingGroup" xmlns:wpi="http://schemas.microsoft.com/office/word/2010/wordprocessingInk" xmlns:wne="http://schemas.microsoft.com/office/word/2006/wordml" xmlns:wps="http://schemas.microsoft.com/office/word/2010/wordprocessingShape" mc:Ignorable="w14 w15 w16se wp14">
+<w:numbering xmlns:wpc="http://schemas.microsoft.com/office/word/2010/wordprocessingCanvas" xmlns:cx="http://schemas.microsoft.com/office/drawing/2014/chartex" xmlns:cx1="http://schemas.microsoft.com/office/drawing/2015/9/8/chartex" xmlns:cx2="http://schemas.microsoft.com/office/drawing/2015/10/21/chartex" xmlns:cx3="http://schemas.microsoft.com/office/drawing/2016/5/9/chartex" xmlns:cx4="http://schemas.microsoft.com/office/drawing/2016/5/10/chartex" xmlns:cx5="http://schemas.microsoft.com/office/drawing/2016/5/11/chartex" xmlns:cx6="http://schemas.microsoft.com/office/drawing/2016/5/12/chartex" xmlns:cx7="http://schemas.microsoft.com/office/drawing/2016/5/13/chartex" xmlns:cx8="http://schemas.microsoft.com/office/drawing/2016/5/14/chartex" xmlns:mc="http://schemas.openxmlformats.org/markup-compatibility/2006" xmlns:aink="http://schemas.microsoft.com/office/drawing/2016/ink" xmlns:am3d="http://schemas.microsoft.com/office/drawing/2017/model3d" xmlns:o="urn:schemas-microsoft-com:office:office" xmlns:oel="http://schemas.microsoft.com/office/2019/extlst" xmlns:r="http://schemas.openxmlformats.org/officeDocument/2006/relationships" xmlns:m="http://schemas.openxmlformats.org/officeDocument/2006/math" xmlns:v="urn:schemas-microsoft-com:vml" xmlns:wp14="http://schemas.microsoft.com/office/word/2010/wordprocessingDrawing" xmlns:wp="http://schemas.openxmlformats.org/drawingml/2006/wordprocessingDrawing" xmlns:w10="urn:schemas-microsoft-com:office:word" xmlns:w="http://schemas.openxmlformats.org/wordprocessingml/2006/main" xmlns:w14="http://schemas.microsoft.com/office/word/2010/wordml" xmlns:w15="http://schemas.microsoft.com/office/word/2012/wordml" xmlns:w16cex="http://schemas.microsoft.com/office/word/2018/wordml/cex" xmlns:w16cid="http://schemas.microsoft.com/office/word/2016/wordml/cid" xmlns:w16="http://schemas.microsoft.com/office/word/2018/wordml" xmlns:w16sdtdh="http://schemas.microsoft.com/office/word/2020/wordml/sdtdatahash" xmlns:w16se="http://schemas.microsoft.com/office/word/2015/wordml/symex" xmlns:wpg="http://schemas.microsoft.com/office/word/2010/wordprocessingGroup" xmlns:wpi="http://schemas.microsoft.com/office/word/2010/wordprocessingInk" xmlns:wne="http://schemas.microsoft.com/office/word/2006/wordml" xmlns:wps="http://schemas.microsoft.com/office/word/2010/wordprocessingShape" mc:Ignorable="w14 w15 w16se w16cid w16 w16cex w16sdtdh wp14">
   <w:abstractNum w:abstractNumId="0" w15:restartNumberingAfterBreak="0">
     <w:nsid w:val="11CC6EF7"/>
     <w:multiLevelType w:val="hybridMultilevel"/>
@@ -1234,6 +1950,119 @@
     </w:lvl>
   </w:abstractNum>
   <w:abstractNum w:abstractNumId="1" w15:restartNumberingAfterBreak="0">
+    <w:nsid w:val="21B42C18"/>
+    <w:multiLevelType w:val="hybridMultilevel"/>
+    <w:tmpl w:val="953CB9B0"/>
+    <w:lvl w:ilvl="0" w:tplc="04090001">
+      <w:start w:val="1"/>
+      <w:numFmt w:val="bullet"/>
+      <w:lvlText w:val=""/>
+      <w:lvlJc w:val="left"/>
+      <w:pPr>
+        <w:ind w:left="720" w:hanging="360"/>
+      </w:pPr>
+      <w:rPr>
+        <w:rFonts w:ascii="Symbol" w:hAnsi="Symbol" w:hint="default"/>
+      </w:rPr>
+    </w:lvl>
+    <w:lvl w:ilvl="1" w:tplc="04090003" w:tentative="1">
+      <w:start w:val="1"/>
+      <w:numFmt w:val="bullet"/>
+      <w:lvlText w:val="o"/>
+      <w:lvlJc w:val="left"/>
+      <w:pPr>
+        <w:ind w:left="1440" w:hanging="360"/>
+      </w:pPr>
+      <w:rPr>
+        <w:rFonts w:ascii="Courier New" w:hAnsi="Courier New" w:cs="Courier New" w:hint="default"/>
+      </w:rPr>
+    </w:lvl>
+    <w:lvl w:ilvl="2" w:tplc="04090005" w:tentative="1">
+      <w:start w:val="1"/>
+      <w:numFmt w:val="bullet"/>
+      <w:lvlText w:val=""/>
+      <w:lvlJc w:val="left"/>
+      <w:pPr>
+        <w:ind w:left="2160" w:hanging="360"/>
+      </w:pPr>
+      <w:rPr>
+        <w:rFonts w:ascii="Wingdings" w:hAnsi="Wingdings" w:hint="default"/>
+      </w:rPr>
+    </w:lvl>
+    <w:lvl w:ilvl="3" w:tplc="04090001" w:tentative="1">
+      <w:start w:val="1"/>
+      <w:numFmt w:val="bullet"/>
+      <w:lvlText w:val=""/>
+      <w:lvlJc w:val="left"/>
+      <w:pPr>
+        <w:ind w:left="2880" w:hanging="360"/>
+      </w:pPr>
+      <w:rPr>
+        <w:rFonts w:ascii="Symbol" w:hAnsi="Symbol" w:hint="default"/>
+      </w:rPr>
+    </w:lvl>
+    <w:lvl w:ilvl="4" w:tplc="04090003" w:tentative="1">
+      <w:start w:val="1"/>
+      <w:numFmt w:val="bullet"/>
+      <w:lvlText w:val="o"/>
+      <w:lvlJc w:val="left"/>
+      <w:pPr>
+        <w:ind w:left="3600" w:hanging="360"/>
+      </w:pPr>
+      <w:rPr>
+        <w:rFonts w:ascii="Courier New" w:hAnsi="Courier New" w:cs="Courier New" w:hint="default"/>
+      </w:rPr>
+    </w:lvl>
+    <w:lvl w:ilvl="5" w:tplc="04090005" w:tentative="1">
+      <w:start w:val="1"/>
+      <w:numFmt w:val="bullet"/>
+      <w:lvlText w:val=""/>
+      <w:lvlJc w:val="left"/>
+      <w:pPr>
+        <w:ind w:left="4320" w:hanging="360"/>
+      </w:pPr>
+      <w:rPr>
+        <w:rFonts w:ascii="Wingdings" w:hAnsi="Wingdings" w:hint="default"/>
+      </w:rPr>
+    </w:lvl>
+    <w:lvl w:ilvl="6" w:tplc="04090001" w:tentative="1">
+      <w:start w:val="1"/>
+      <w:numFmt w:val="bullet"/>
+      <w:lvlText w:val=""/>
+      <w:lvlJc w:val="left"/>
+      <w:pPr>
+        <w:ind w:left="5040" w:hanging="360"/>
+      </w:pPr>
+      <w:rPr>
+        <w:rFonts w:ascii="Symbol" w:hAnsi="Symbol" w:hint="default"/>
+      </w:rPr>
+    </w:lvl>
+    <w:lvl w:ilvl="7" w:tplc="04090003" w:tentative="1">
+      <w:start w:val="1"/>
+      <w:numFmt w:val="bullet"/>
+      <w:lvlText w:val="o"/>
+      <w:lvlJc w:val="left"/>
+      <w:pPr>
+        <w:ind w:left="5760" w:hanging="360"/>
+      </w:pPr>
+      <w:rPr>
+        <w:rFonts w:ascii="Courier New" w:hAnsi="Courier New" w:cs="Courier New" w:hint="default"/>
+      </w:rPr>
+    </w:lvl>
+    <w:lvl w:ilvl="8" w:tplc="04090005" w:tentative="1">
+      <w:start w:val="1"/>
+      <w:numFmt w:val="bullet"/>
+      <w:lvlText w:val=""/>
+      <w:lvlJc w:val="left"/>
+      <w:pPr>
+        <w:ind w:left="6480" w:hanging="360"/>
+      </w:pPr>
+      <w:rPr>
+        <w:rFonts w:ascii="Wingdings" w:hAnsi="Wingdings" w:hint="default"/>
+      </w:rPr>
+    </w:lvl>
+  </w:abstractNum>
+  <w:abstractNum w:abstractNumId="2" w15:restartNumberingAfterBreak="0">
     <w:nsid w:val="25835EC0"/>
     <w:multiLevelType w:val="hybridMultilevel"/>
     <w:tmpl w:val="4AAE7068"/>
@@ -1346,7 +2175,7 @@
       </w:rPr>
     </w:lvl>
   </w:abstractNum>
-  <w:abstractNum w:abstractNumId="2" w15:restartNumberingAfterBreak="0">
+  <w:abstractNum w:abstractNumId="3" w15:restartNumberingAfterBreak="0">
     <w:nsid w:val="2FF4616B"/>
     <w:multiLevelType w:val="hybridMultilevel"/>
     <w:tmpl w:val="2D8E0DA6"/>
@@ -1459,7 +2288,7 @@
       </w:rPr>
     </w:lvl>
   </w:abstractNum>
-  <w:abstractNum w:abstractNumId="3" w15:restartNumberingAfterBreak="0">
+  <w:abstractNum w:abstractNumId="4" w15:restartNumberingAfterBreak="0">
     <w:nsid w:val="41ED5CEE"/>
     <w:multiLevelType w:val="hybridMultilevel"/>
     <w:tmpl w:val="D84C6B9E"/>
@@ -1572,7 +2401,7 @@
       </w:rPr>
     </w:lvl>
   </w:abstractNum>
-  <w:abstractNum w:abstractNumId="4" w15:restartNumberingAfterBreak="0">
+  <w:abstractNum w:abstractNumId="5" w15:restartNumberingAfterBreak="0">
     <w:nsid w:val="448143B0"/>
     <w:multiLevelType w:val="hybridMultilevel"/>
     <w:tmpl w:val="EE943EA6"/>
@@ -1685,7 +2514,7 @@
       </w:rPr>
     </w:lvl>
   </w:abstractNum>
-  <w:abstractNum w:abstractNumId="5" w15:restartNumberingAfterBreak="0">
+  <w:abstractNum w:abstractNumId="6" w15:restartNumberingAfterBreak="0">
     <w:nsid w:val="4AC36C8E"/>
     <w:multiLevelType w:val="hybridMultilevel"/>
     <w:tmpl w:val="A3964FC2"/>
@@ -1798,7 +2627,7 @@
       </w:rPr>
     </w:lvl>
   </w:abstractNum>
-  <w:abstractNum w:abstractNumId="6" w15:restartNumberingAfterBreak="0">
+  <w:abstractNum w:abstractNumId="7" w15:restartNumberingAfterBreak="0">
     <w:nsid w:val="6AEF297A"/>
     <w:multiLevelType w:val="hybridMultilevel"/>
     <w:tmpl w:val="DAAC9EDA"/>
@@ -1826,7 +2655,7 @@
         <w:rFonts w:ascii="Symbol" w:hAnsi="Symbol" w:hint="default"/>
       </w:rPr>
     </w:lvl>
-    <w:lvl w:ilvl="2" w:tplc="04090005" w:tentative="1">
+    <w:lvl w:ilvl="2" w:tplc="04090005">
       <w:start w:val="1"/>
       <w:numFmt w:val="bullet"/>
       <w:lvlText w:val=""/>
@@ -1911,7 +2740,7 @@
       </w:rPr>
     </w:lvl>
   </w:abstractNum>
-  <w:abstractNum w:abstractNumId="7" w15:restartNumberingAfterBreak="0">
+  <w:abstractNum w:abstractNumId="8" w15:restartNumberingAfterBreak="0">
     <w:nsid w:val="714E0875"/>
     <w:multiLevelType w:val="hybridMultilevel"/>
     <w:tmpl w:val="52A85752"/>
@@ -1939,7 +2768,7 @@
         <w:rFonts w:ascii="Symbol" w:hAnsi="Symbol" w:hint="default"/>
       </w:rPr>
     </w:lvl>
-    <w:lvl w:ilvl="2" w:tplc="04090005" w:tentative="1">
+    <w:lvl w:ilvl="2" w:tplc="04090005">
       <w:start w:val="1"/>
       <w:numFmt w:val="bullet"/>
       <w:lvlText w:val=""/>
@@ -2024,7 +2853,7 @@
       </w:rPr>
     </w:lvl>
   </w:abstractNum>
-  <w:abstractNum w:abstractNumId="8" w15:restartNumberingAfterBreak="0">
+  <w:abstractNum w:abstractNumId="9" w15:restartNumberingAfterBreak="0">
     <w:nsid w:val="7223774E"/>
     <w:multiLevelType w:val="hybridMultilevel"/>
     <w:tmpl w:val="922C4E9A"/>
@@ -2052,7 +2881,7 @@
         <w:rFonts w:ascii="Symbol" w:hAnsi="Symbol" w:hint="default"/>
       </w:rPr>
     </w:lvl>
-    <w:lvl w:ilvl="2" w:tplc="04090005" w:tentative="1">
+    <w:lvl w:ilvl="2" w:tplc="04090005">
       <w:start w:val="1"/>
       <w:numFmt w:val="bullet"/>
       <w:lvlText w:val=""/>
@@ -2064,7 +2893,7 @@
         <w:rFonts w:ascii="Wingdings" w:hAnsi="Wingdings" w:hint="default"/>
       </w:rPr>
     </w:lvl>
-    <w:lvl w:ilvl="3" w:tplc="04090001" w:tentative="1">
+    <w:lvl w:ilvl="3" w:tplc="04090001">
       <w:start w:val="1"/>
       <w:numFmt w:val="bullet"/>
       <w:lvlText w:val=""/>
@@ -2137,7 +2966,7 @@
       </w:rPr>
     </w:lvl>
   </w:abstractNum>
-  <w:abstractNum w:abstractNumId="9" w15:restartNumberingAfterBreak="0">
+  <w:abstractNum w:abstractNumId="10" w15:restartNumberingAfterBreak="0">
     <w:nsid w:val="7DD94927"/>
     <w:multiLevelType w:val="hybridMultilevel"/>
     <w:tmpl w:val="5E0C6966"/>
@@ -2250,41 +3079,44 @@
       </w:rPr>
     </w:lvl>
   </w:abstractNum>
-  <w:num w:numId="1">
+  <w:num w:numId="1" w16cid:durableId="1062678650">
+    <w:abstractNumId w:val="5"/>
+  </w:num>
+  <w:num w:numId="2" w16cid:durableId="923225145">
+    <w:abstractNumId w:val="8"/>
+  </w:num>
+  <w:num w:numId="3" w16cid:durableId="1929121072">
+    <w:abstractNumId w:val="2"/>
+  </w:num>
+  <w:num w:numId="4" w16cid:durableId="645158913">
+    <w:abstractNumId w:val="7"/>
+  </w:num>
+  <w:num w:numId="5" w16cid:durableId="2070686188">
+    <w:abstractNumId w:val="10"/>
+  </w:num>
+  <w:num w:numId="6" w16cid:durableId="621115394">
+    <w:abstractNumId w:val="9"/>
+  </w:num>
+  <w:num w:numId="7" w16cid:durableId="2097706248">
+    <w:abstractNumId w:val="3"/>
+  </w:num>
+  <w:num w:numId="8" w16cid:durableId="2136825781">
     <w:abstractNumId w:val="4"/>
   </w:num>
-  <w:num w:numId="2">
-    <w:abstractNumId w:val="7"/>
-  </w:num>
-  <w:num w:numId="3">
-    <w:abstractNumId w:val="1"/>
-  </w:num>
-  <w:num w:numId="4">
+  <w:num w:numId="9" w16cid:durableId="1833911852">
     <w:abstractNumId w:val="6"/>
   </w:num>
-  <w:num w:numId="5">
-    <w:abstractNumId w:val="9"/>
+  <w:num w:numId="10" w16cid:durableId="906845561">
+    <w:abstractNumId w:val="0"/>
   </w:num>
-  <w:num w:numId="6">
-    <w:abstractNumId w:val="8"/>
-  </w:num>
-  <w:num w:numId="7">
-    <w:abstractNumId w:val="2"/>
-  </w:num>
-  <w:num w:numId="8">
-    <w:abstractNumId w:val="3"/>
-  </w:num>
-  <w:num w:numId="9">
-    <w:abstractNumId w:val="5"/>
-  </w:num>
-  <w:num w:numId="10">
-    <w:abstractNumId w:val="0"/>
+  <w:num w:numId="11" w16cid:durableId="1988438919">
+    <w:abstractNumId w:val="1"/>
   </w:num>
 </w:numbering>
 </file>
 
 <file path=word/styles.xml><?xml version="1.0" encoding="utf-8"?>
-<w:styles xmlns:mc="http://schemas.openxmlformats.org/markup-compatibility/2006" xmlns:r="http://schemas.openxmlformats.org/officeDocument/2006/relationships" xmlns:w="http://schemas.openxmlformats.org/wordprocessingml/2006/main" xmlns:w14="http://schemas.microsoft.com/office/word/2010/wordml" xmlns:w15="http://schemas.microsoft.com/office/word/2012/wordml" xmlns:w16se="http://schemas.microsoft.com/office/word/2015/wordml/symex" mc:Ignorable="w14 w15 w16se">
+<w:styles xmlns:mc="http://schemas.openxmlformats.org/markup-compatibility/2006" xmlns:r="http://schemas.openxmlformats.org/officeDocument/2006/relationships" xmlns:w="http://schemas.openxmlformats.org/wordprocessingml/2006/main" xmlns:w14="http://schemas.microsoft.com/office/word/2010/wordml" xmlns:w15="http://schemas.microsoft.com/office/word/2012/wordml" xmlns:w16cex="http://schemas.microsoft.com/office/word/2018/wordml/cex" xmlns:w16cid="http://schemas.microsoft.com/office/word/2016/wordml/cid" xmlns:w16="http://schemas.microsoft.com/office/word/2018/wordml" xmlns:w16sdtdh="http://schemas.microsoft.com/office/word/2020/wordml/sdtdatahash" xmlns:w16se="http://schemas.microsoft.com/office/word/2015/wordml/symex" mc:Ignorable="w14 w15 w16se w16cid w16 w16cex w16sdtdh">
   <w:docDefaults>
     <w:rPrDefault>
       <w:rPr>
@@ -2300,7 +3132,7 @@
       </w:pPr>
     </w:pPrDefault>
   </w:docDefaults>
-  <w:latentStyles w:defLockedState="0" w:defUIPriority="99" w:defSemiHidden="0" w:defUnhideWhenUsed="0" w:defQFormat="0" w:count="371">
+  <w:latentStyles w:defLockedState="0" w:defUIPriority="99" w:defSemiHidden="0" w:defUnhideWhenUsed="0" w:defQFormat="0" w:count="376">
     <w:lsdException w:name="Normal" w:uiPriority="0" w:qFormat="1"/>
     <w:lsdException w:name="heading 1" w:uiPriority="9" w:qFormat="1"/>
     <w:lsdException w:name="heading 2" w:semiHidden="1" w:uiPriority="9" w:unhideWhenUsed="1" w:qFormat="1"/>
@@ -2672,6 +3504,11 @@
     <w:lsdException w:name="List Table 5 Dark Accent 6" w:uiPriority="50"/>
     <w:lsdException w:name="List Table 6 Colorful Accent 6" w:uiPriority="51"/>
     <w:lsdException w:name="List Table 7 Colorful Accent 6" w:uiPriority="52"/>
+    <w:lsdException w:name="Mention" w:semiHidden="1" w:unhideWhenUsed="1"/>
+    <w:lsdException w:name="Smart Hyperlink" w:semiHidden="1" w:unhideWhenUsed="1"/>
+    <w:lsdException w:name="Hashtag" w:semiHidden="1" w:unhideWhenUsed="1"/>
+    <w:lsdException w:name="Unresolved Mention" w:semiHidden="1" w:unhideWhenUsed="1"/>
+    <w:lsdException w:name="Smart Link" w:semiHidden="1" w:unhideWhenUsed="1"/>
   </w:latentStyles>
   <w:style w:type="paragraph" w:default="1" w:styleId="Normal">
     <w:name w:val="Normal"/>

</xml_diff>